<commit_message>
final report evalutation chapter, map precision@5 and ndcg
</commit_message>
<xml_diff>
--- a/FinalReportNLP.docx
+++ b/FinalReportNLP.docx
@@ -293,12 +293,28 @@
           <w:lang w:val="es-ES"/>
         </w:rPr>
       </w:pPr>
+      <w:proofErr w:type="spellStart"/>
       <w:r>
         <w:rPr>
           <w:lang w:val="es-ES"/>
         </w:rPr>
-        <w:t>Elyesa Duru</w:t>
-      </w:r>
+        <w:t>Elyesa</w:t>
+      </w:r>
+      <w:proofErr w:type="spellEnd"/>
+      <w:r>
+        <w:rPr>
+          <w:lang w:val="es-ES"/>
+        </w:rPr>
+        <w:t xml:space="preserve"> </w:t>
+      </w:r>
+      <w:proofErr w:type="spellStart"/>
+      <w:r>
+        <w:rPr>
+          <w:lang w:val="es-ES"/>
+        </w:rPr>
+        <w:t>Duru</w:t>
+      </w:r>
+      <w:proofErr w:type="spellEnd"/>
     </w:p>
     <w:p>
       <w:pPr>
@@ -307,12 +323,28 @@
           <w:lang w:val="es-ES"/>
         </w:rPr>
       </w:pPr>
+      <w:proofErr w:type="spellStart"/>
       <w:r>
         <w:rPr>
           <w:lang w:val="es-ES"/>
         </w:rPr>
-        <w:t>Hamidreza Rahimian</w:t>
-      </w:r>
+        <w:t>Hamidreza</w:t>
+      </w:r>
+      <w:proofErr w:type="spellEnd"/>
+      <w:r>
+        <w:rPr>
+          <w:lang w:val="es-ES"/>
+        </w:rPr>
+        <w:t xml:space="preserve"> </w:t>
+      </w:r>
+      <w:proofErr w:type="spellStart"/>
+      <w:r>
+        <w:rPr>
+          <w:lang w:val="es-ES"/>
+        </w:rPr>
+        <w:t>Rahimian</w:t>
+      </w:r>
+      <w:proofErr w:type="spellEnd"/>
     </w:p>
     <w:p>
       <w:pPr>
@@ -321,11 +353,19 @@
           <w:lang w:val="es-ES"/>
         </w:rPr>
       </w:pPr>
+      <w:proofErr w:type="spellStart"/>
       <w:r>
         <w:rPr>
           <w:lang w:val="es-ES"/>
         </w:rPr>
-        <w:t>Dilara …</w:t>
+        <w:t>Dilara</w:t>
+      </w:r>
+      <w:proofErr w:type="spellEnd"/>
+      <w:r>
+        <w:rPr>
+          <w:lang w:val="es-ES"/>
+        </w:rPr>
+        <w:t xml:space="preserve"> …</w:t>
       </w:r>
     </w:p>
     <w:p>
@@ -394,7 +434,7 @@
           <w:r>
             <w:fldChar w:fldCharType="separate"/>
           </w:r>
-          <w:hyperlink w:anchor="_Toc200346252" w:history="1">
+          <w:hyperlink w:anchor="_Toc200350721" w:history="1">
             <w:r>
               <w:rPr>
                 <w:rStyle w:val="Hyperlink"/>
@@ -436,7 +476,7 @@
                 <w:noProof/>
                 <w:webHidden/>
               </w:rPr>
-              <w:instrText xml:space="preserve"> PAGEREF _Toc200346252 \h </w:instrText>
+              <w:instrText xml:space="preserve"> PAGEREF _Toc200350721 \h </w:instrText>
             </w:r>
             <w:r>
               <w:rPr>
@@ -478,7 +518,7 @@
               <w:noProof/>
             </w:rPr>
           </w:pPr>
-          <w:hyperlink w:anchor="_Toc200346253" w:history="1">
+          <w:hyperlink w:anchor="_Toc200350722" w:history="1">
             <w:r>
               <w:rPr>
                 <w:rStyle w:val="Hyperlink"/>
@@ -520,7 +560,7 @@
                 <w:noProof/>
                 <w:webHidden/>
               </w:rPr>
-              <w:instrText xml:space="preserve"> PAGEREF _Toc200346253 \h </w:instrText>
+              <w:instrText xml:space="preserve"> PAGEREF _Toc200350722 \h </w:instrText>
             </w:r>
             <w:r>
               <w:rPr>
@@ -562,7 +602,7 @@
               <w:noProof/>
             </w:rPr>
           </w:pPr>
-          <w:hyperlink w:anchor="_Toc200346254" w:history="1">
+          <w:hyperlink w:anchor="_Toc200350723" w:history="1">
             <w:r>
               <w:rPr>
                 <w:rStyle w:val="Hyperlink"/>
@@ -604,7 +644,7 @@
                 <w:noProof/>
                 <w:webHidden/>
               </w:rPr>
-              <w:instrText xml:space="preserve"> PAGEREF _Toc200346254 \h </w:instrText>
+              <w:instrText xml:space="preserve"> PAGEREF _Toc200350723 \h </w:instrText>
             </w:r>
             <w:r>
               <w:rPr>
@@ -646,7 +686,7 @@
               <w:noProof/>
             </w:rPr>
           </w:pPr>
-          <w:hyperlink w:anchor="_Toc200346255" w:history="1">
+          <w:hyperlink w:anchor="_Toc200350724" w:history="1">
             <w:r>
               <w:rPr>
                 <w:rStyle w:val="Hyperlink"/>
@@ -688,7 +728,7 @@
                 <w:noProof/>
                 <w:webHidden/>
               </w:rPr>
-              <w:instrText xml:space="preserve"> PAGEREF _Toc200346255 \h </w:instrText>
+              <w:instrText xml:space="preserve"> PAGEREF _Toc200350724 \h </w:instrText>
             </w:r>
             <w:r>
               <w:rPr>
@@ -730,7 +770,7 @@
               <w:noProof/>
             </w:rPr>
           </w:pPr>
-          <w:hyperlink w:anchor="_Toc200346256" w:history="1">
+          <w:hyperlink w:anchor="_Toc200350725" w:history="1">
             <w:r>
               <w:rPr>
                 <w:rStyle w:val="Hyperlink"/>
@@ -772,7 +812,7 @@
                 <w:noProof/>
                 <w:webHidden/>
               </w:rPr>
-              <w:instrText xml:space="preserve"> PAGEREF _Toc200346256 \h </w:instrText>
+              <w:instrText xml:space="preserve"> PAGEREF _Toc200350725 \h </w:instrText>
             </w:r>
             <w:r>
               <w:rPr>
@@ -814,7 +854,7 @@
               <w:noProof/>
             </w:rPr>
           </w:pPr>
-          <w:hyperlink w:anchor="_Toc200346257" w:history="1">
+          <w:hyperlink w:anchor="_Toc200350726" w:history="1">
             <w:r>
               <w:rPr>
                 <w:rStyle w:val="Hyperlink"/>
@@ -856,7 +896,7 @@
                 <w:noProof/>
                 <w:webHidden/>
               </w:rPr>
-              <w:instrText xml:space="preserve"> PAGEREF _Toc200346257 \h </w:instrText>
+              <w:instrText xml:space="preserve"> PAGEREF _Toc200350726 \h </w:instrText>
             </w:r>
             <w:r>
               <w:rPr>
@@ -898,7 +938,7 @@
               <w:noProof/>
             </w:rPr>
           </w:pPr>
-          <w:hyperlink w:anchor="_Toc200346258" w:history="1">
+          <w:hyperlink w:anchor="_Toc200350727" w:history="1">
             <w:r>
               <w:rPr>
                 <w:rStyle w:val="Hyperlink"/>
@@ -940,7 +980,7 @@
                 <w:noProof/>
                 <w:webHidden/>
               </w:rPr>
-              <w:instrText xml:space="preserve"> PAGEREF _Toc200346258 \h </w:instrText>
+              <w:instrText xml:space="preserve"> PAGEREF _Toc200350727 \h </w:instrText>
             </w:r>
             <w:r>
               <w:rPr>
@@ -982,7 +1022,7 @@
               <w:noProof/>
             </w:rPr>
           </w:pPr>
-          <w:hyperlink w:anchor="_Toc200346259" w:history="1">
+          <w:hyperlink w:anchor="_Toc200350728" w:history="1">
             <w:r>
               <w:rPr>
                 <w:rStyle w:val="Hyperlink"/>
@@ -1024,7 +1064,7 @@
                 <w:noProof/>
                 <w:webHidden/>
               </w:rPr>
-              <w:instrText xml:space="preserve"> PAGEREF _Toc200346259 \h </w:instrText>
+              <w:instrText xml:space="preserve"> PAGEREF _Toc200350728 \h </w:instrText>
             </w:r>
             <w:r>
               <w:rPr>
@@ -1066,7 +1106,7 @@
               <w:noProof/>
             </w:rPr>
           </w:pPr>
-          <w:hyperlink w:anchor="_Toc200346260" w:history="1">
+          <w:hyperlink w:anchor="_Toc200350729" w:history="1">
             <w:r>
               <w:rPr>
                 <w:rStyle w:val="Hyperlink"/>
@@ -1087,7 +1127,7 @@
                 <w:noProof/>
                 <w:lang w:val="en-US"/>
               </w:rPr>
-              <w:t>Graph database structure</w:t>
+              <w:t>Web integration and interface</w:t>
             </w:r>
             <w:r>
               <w:rPr>
@@ -1108,7 +1148,7 @@
                 <w:noProof/>
                 <w:webHidden/>
               </w:rPr>
-              <w:instrText xml:space="preserve"> PAGEREF _Toc200346260 \h </w:instrText>
+              <w:instrText xml:space="preserve"> PAGEREF _Toc200350729 \h </w:instrText>
             </w:r>
             <w:r>
               <w:rPr>
@@ -1150,7 +1190,7 @@
               <w:noProof/>
             </w:rPr>
           </w:pPr>
-          <w:hyperlink w:anchor="_Toc200346261" w:history="1">
+          <w:hyperlink w:anchor="_Toc200350730" w:history="1">
             <w:r>
               <w:rPr>
                 <w:rStyle w:val="Hyperlink"/>
@@ -1171,7 +1211,7 @@
                 <w:noProof/>
                 <w:lang w:val="en-US"/>
               </w:rPr>
-              <w:t>Web integration and interface</w:t>
+              <w:t>Migration from early prototypes</w:t>
             </w:r>
             <w:r>
               <w:rPr>
@@ -1192,7 +1232,91 @@
                 <w:noProof/>
                 <w:webHidden/>
               </w:rPr>
-              <w:instrText xml:space="preserve"> PAGEREF _Toc200346261 \h </w:instrText>
+              <w:instrText xml:space="preserve"> PAGEREF _Toc200350730 \h </w:instrText>
+            </w:r>
+            <w:r>
+              <w:rPr>
+                <w:noProof/>
+                <w:webHidden/>
+              </w:rPr>
+            </w:r>
+            <w:r>
+              <w:rPr>
+                <w:noProof/>
+                <w:webHidden/>
+              </w:rPr>
+              <w:fldChar w:fldCharType="separate"/>
+            </w:r>
+            <w:r>
+              <w:rPr>
+                <w:noProof/>
+                <w:webHidden/>
+              </w:rPr>
+              <w:t>4</w:t>
+            </w:r>
+            <w:r>
+              <w:rPr>
+                <w:noProof/>
+                <w:webHidden/>
+              </w:rPr>
+              <w:fldChar w:fldCharType="end"/>
+            </w:r>
+          </w:hyperlink>
+        </w:p>
+        <w:p>
+          <w:pPr>
+            <w:pStyle w:val="Verzeichnis1"/>
+            <w:tabs>
+              <w:tab w:val="left" w:pos="480"/>
+              <w:tab w:val="right" w:leader="dot" w:pos="9062"/>
+            </w:tabs>
+            <w:rPr>
+              <w:noProof/>
+            </w:rPr>
+          </w:pPr>
+          <w:hyperlink w:anchor="_Toc200350731" w:history="1">
+            <w:r>
+              <w:rPr>
+                <w:rStyle w:val="Hyperlink"/>
+                <w:noProof/>
+                <w:lang w:val="en-US"/>
+              </w:rPr>
+              <w:t>4</w:t>
+            </w:r>
+            <w:r>
+              <w:rPr>
+                <w:noProof/>
+              </w:rPr>
+              <w:tab/>
+            </w:r>
+            <w:r>
+              <w:rPr>
+                <w:rStyle w:val="Hyperlink"/>
+                <w:noProof/>
+                <w:lang w:val="en-US"/>
+              </w:rPr>
+              <w:t>Core Features</w:t>
+            </w:r>
+            <w:r>
+              <w:rPr>
+                <w:noProof/>
+                <w:webHidden/>
+              </w:rPr>
+              <w:tab/>
+            </w:r>
+            <w:r>
+              <w:rPr>
+                <w:noProof/>
+                <w:webHidden/>
+              </w:rPr>
+              <w:fldChar w:fldCharType="begin"/>
+            </w:r>
+            <w:r>
+              <w:rPr>
+                <w:noProof/>
+                <w:webHidden/>
+              </w:rPr>
+              <w:instrText xml:space="preserve"> PAGEREF _Toc200350731 \h </w:instrText>
             </w:r>
             <w:r>
               <w:rPr>
@@ -1234,14 +1358,14 @@
               <w:noProof/>
             </w:rPr>
           </w:pPr>
-          <w:hyperlink w:anchor="_Toc200346262" w:history="1">
+          <w:hyperlink w:anchor="_Toc200350732" w:history="1">
             <w:r>
               <w:rPr>
                 <w:rStyle w:val="Hyperlink"/>
                 <w:noProof/>
                 <w:lang w:val="en-US"/>
               </w:rPr>
-              <w:t>3.4</w:t>
+              <w:t>4.1</w:t>
             </w:r>
             <w:r>
               <w:rPr>
@@ -1255,7 +1379,7 @@
                 <w:noProof/>
                 <w:lang w:val="en-US"/>
               </w:rPr>
-              <w:t>Migration from early prototypes</w:t>
+              <w:t>Interactive graph exploration</w:t>
             </w:r>
             <w:r>
               <w:rPr>
@@ -1276,7 +1400,175 @@
                 <w:noProof/>
                 <w:webHidden/>
               </w:rPr>
-              <w:instrText xml:space="preserve"> PAGEREF _Toc200346262 \h </w:instrText>
+              <w:instrText xml:space="preserve"> PAGEREF _Toc200350732 \h </w:instrText>
+            </w:r>
+            <w:r>
+              <w:rPr>
+                <w:noProof/>
+                <w:webHidden/>
+              </w:rPr>
+            </w:r>
+            <w:r>
+              <w:rPr>
+                <w:noProof/>
+                <w:webHidden/>
+              </w:rPr>
+              <w:fldChar w:fldCharType="separate"/>
+            </w:r>
+            <w:r>
+              <w:rPr>
+                <w:noProof/>
+                <w:webHidden/>
+              </w:rPr>
+              <w:t>4</w:t>
+            </w:r>
+            <w:r>
+              <w:rPr>
+                <w:noProof/>
+                <w:webHidden/>
+              </w:rPr>
+              <w:fldChar w:fldCharType="end"/>
+            </w:r>
+          </w:hyperlink>
+        </w:p>
+        <w:p>
+          <w:pPr>
+            <w:pStyle w:val="Verzeichnis2"/>
+            <w:tabs>
+              <w:tab w:val="left" w:pos="960"/>
+              <w:tab w:val="right" w:leader="dot" w:pos="9062"/>
+            </w:tabs>
+            <w:rPr>
+              <w:noProof/>
+            </w:rPr>
+          </w:pPr>
+          <w:hyperlink w:anchor="_Toc200350733" w:history="1">
+            <w:r>
+              <w:rPr>
+                <w:rStyle w:val="Hyperlink"/>
+                <w:noProof/>
+                <w:lang w:val="en-US"/>
+              </w:rPr>
+              <w:t>4.2</w:t>
+            </w:r>
+            <w:r>
+              <w:rPr>
+                <w:noProof/>
+              </w:rPr>
+              <w:tab/>
+            </w:r>
+            <w:r>
+              <w:rPr>
+                <w:rStyle w:val="Hyperlink"/>
+                <w:noProof/>
+                <w:lang w:val="en-US"/>
+              </w:rPr>
+              <w:t>Shortest path queries</w:t>
+            </w:r>
+            <w:r>
+              <w:rPr>
+                <w:noProof/>
+                <w:webHidden/>
+              </w:rPr>
+              <w:tab/>
+            </w:r>
+            <w:r>
+              <w:rPr>
+                <w:noProof/>
+                <w:webHidden/>
+              </w:rPr>
+              <w:fldChar w:fldCharType="begin"/>
+            </w:r>
+            <w:r>
+              <w:rPr>
+                <w:noProof/>
+                <w:webHidden/>
+              </w:rPr>
+              <w:instrText xml:space="preserve"> PAGEREF _Toc200350733 \h </w:instrText>
+            </w:r>
+            <w:r>
+              <w:rPr>
+                <w:noProof/>
+                <w:webHidden/>
+              </w:rPr>
+            </w:r>
+            <w:r>
+              <w:rPr>
+                <w:noProof/>
+                <w:webHidden/>
+              </w:rPr>
+              <w:fldChar w:fldCharType="separate"/>
+            </w:r>
+            <w:r>
+              <w:rPr>
+                <w:noProof/>
+                <w:webHidden/>
+              </w:rPr>
+              <w:t>4</w:t>
+            </w:r>
+            <w:r>
+              <w:rPr>
+                <w:noProof/>
+                <w:webHidden/>
+              </w:rPr>
+              <w:fldChar w:fldCharType="end"/>
+            </w:r>
+          </w:hyperlink>
+        </w:p>
+        <w:p>
+          <w:pPr>
+            <w:pStyle w:val="Verzeichnis2"/>
+            <w:tabs>
+              <w:tab w:val="left" w:pos="960"/>
+              <w:tab w:val="right" w:leader="dot" w:pos="9062"/>
+            </w:tabs>
+            <w:rPr>
+              <w:noProof/>
+            </w:rPr>
+          </w:pPr>
+          <w:hyperlink w:anchor="_Toc200350734" w:history="1">
+            <w:r>
+              <w:rPr>
+                <w:rStyle w:val="Hyperlink"/>
+                <w:noProof/>
+                <w:lang w:val="en-US"/>
+              </w:rPr>
+              <w:t>4.3</w:t>
+            </w:r>
+            <w:r>
+              <w:rPr>
+                <w:noProof/>
+              </w:rPr>
+              <w:tab/>
+            </w:r>
+            <w:r>
+              <w:rPr>
+                <w:rStyle w:val="Hyperlink"/>
+                <w:noProof/>
+                <w:lang w:val="en-US"/>
+              </w:rPr>
+              <w:t>Character similarity matching via vector comparison</w:t>
+            </w:r>
+            <w:r>
+              <w:rPr>
+                <w:noProof/>
+                <w:webHidden/>
+              </w:rPr>
+              <w:tab/>
+            </w:r>
+            <w:r>
+              <w:rPr>
+                <w:noProof/>
+                <w:webHidden/>
+              </w:rPr>
+              <w:fldChar w:fldCharType="begin"/>
+            </w:r>
+            <w:r>
+              <w:rPr>
+                <w:noProof/>
+                <w:webHidden/>
+              </w:rPr>
+              <w:instrText xml:space="preserve"> PAGEREF _Toc200350734 \h </w:instrText>
             </w:r>
             <w:r>
               <w:rPr>
@@ -1318,14 +1610,14 @@
               <w:noProof/>
             </w:rPr>
           </w:pPr>
-          <w:hyperlink w:anchor="_Toc200346263" w:history="1">
+          <w:hyperlink w:anchor="_Toc200350735" w:history="1">
             <w:r>
               <w:rPr>
                 <w:rStyle w:val="Hyperlink"/>
                 <w:noProof/>
                 <w:lang w:val="en-US"/>
               </w:rPr>
-              <w:t>4</w:t>
+              <w:t>5</w:t>
             </w:r>
             <w:r>
               <w:rPr>
@@ -1339,7 +1631,7 @@
                 <w:noProof/>
                 <w:lang w:val="en-US"/>
               </w:rPr>
-              <w:t>Core Features</w:t>
+              <w:t>Evaluation</w:t>
             </w:r>
             <w:r>
               <w:rPr>
@@ -1360,7 +1652,7 @@
                 <w:noProof/>
                 <w:webHidden/>
               </w:rPr>
-              <w:instrText xml:space="preserve"> PAGEREF _Toc200346263 \h </w:instrText>
+              <w:instrText xml:space="preserve"> PAGEREF _Toc200350735 \h </w:instrText>
             </w:r>
             <w:r>
               <w:rPr>
@@ -1402,14 +1694,14 @@
               <w:noProof/>
             </w:rPr>
           </w:pPr>
-          <w:hyperlink w:anchor="_Toc200346264" w:history="1">
+          <w:hyperlink w:anchor="_Toc200350736" w:history="1">
             <w:r>
               <w:rPr>
                 <w:rStyle w:val="Hyperlink"/>
                 <w:noProof/>
                 <w:lang w:val="en-US"/>
               </w:rPr>
-              <w:t>4.1</w:t>
+              <w:t>5.1</w:t>
             </w:r>
             <w:r>
               <w:rPr>
@@ -1423,7 +1715,7 @@
                 <w:noProof/>
                 <w:lang w:val="en-US"/>
               </w:rPr>
-              <w:t>Interactive graph exploration</w:t>
+              <w:t>Evaluation setup and methodology</w:t>
             </w:r>
             <w:r>
               <w:rPr>
@@ -1444,7 +1736,7 @@
                 <w:noProof/>
                 <w:webHidden/>
               </w:rPr>
-              <w:instrText xml:space="preserve"> PAGEREF _Toc200346264 \h </w:instrText>
+              <w:instrText xml:space="preserve"> PAGEREF _Toc200350736 \h </w:instrText>
             </w:r>
             <w:r>
               <w:rPr>
@@ -1486,14 +1778,14 @@
               <w:noProof/>
             </w:rPr>
           </w:pPr>
-          <w:hyperlink w:anchor="_Toc200346265" w:history="1">
+          <w:hyperlink w:anchor="_Toc200350737" w:history="1">
             <w:r>
               <w:rPr>
                 <w:rStyle w:val="Hyperlink"/>
                 <w:noProof/>
-                <w:lang w:val="en-US"/>
-              </w:rPr>
-              <w:t>4.2</w:t>
+                <w:lang w:val="fr-FR"/>
+              </w:rPr>
+              <w:t>5.2</w:t>
             </w:r>
             <w:r>
               <w:rPr>
@@ -1505,9 +1797,9 @@
               <w:rPr>
                 <w:rStyle w:val="Hyperlink"/>
                 <w:noProof/>
-                <w:lang w:val="en-US"/>
-              </w:rPr>
-              <w:t>Shortest path queries</w:t>
+                <w:lang w:val="fr-FR"/>
+              </w:rPr>
+              <w:t>Relevance metrics: Precision@K, MAP, NDCG</w:t>
             </w:r>
             <w:r>
               <w:rPr>
@@ -1528,7 +1820,7 @@
                 <w:noProof/>
                 <w:webHidden/>
               </w:rPr>
-              <w:instrText xml:space="preserve"> PAGEREF _Toc200346265 \h </w:instrText>
+              <w:instrText xml:space="preserve"> PAGEREF _Toc200350737 \h </w:instrText>
             </w:r>
             <w:r>
               <w:rPr>
@@ -1570,14 +1862,14 @@
               <w:noProof/>
             </w:rPr>
           </w:pPr>
-          <w:hyperlink w:anchor="_Toc200346266" w:history="1">
+          <w:hyperlink w:anchor="_Toc200350738" w:history="1">
             <w:r>
               <w:rPr>
                 <w:rStyle w:val="Hyperlink"/>
                 <w:noProof/>
-                <w:lang w:val="en-US"/>
-              </w:rPr>
-              <w:t>4.3</w:t>
+                <w:lang w:val="fr-FR"/>
+              </w:rPr>
+              <w:t>5.3</w:t>
             </w:r>
             <w:r>
               <w:rPr>
@@ -1589,9 +1881,9 @@
               <w:rPr>
                 <w:rStyle w:val="Hyperlink"/>
                 <w:noProof/>
-                <w:lang w:val="en-US"/>
-              </w:rPr>
-              <w:t>Character similarity matching via vector comparison</w:t>
+                <w:lang w:val="fr-FR"/>
+              </w:rPr>
+              <w:t>Results and Interpretation</w:t>
             </w:r>
             <w:r>
               <w:rPr>
@@ -1612,7 +1904,7 @@
                 <w:noProof/>
                 <w:webHidden/>
               </w:rPr>
-              <w:instrText xml:space="preserve"> PAGEREF _Toc200346266 \h </w:instrText>
+              <w:instrText xml:space="preserve"> PAGEREF _Toc200350738 \h </w:instrText>
             </w:r>
             <w:r>
               <w:rPr>
@@ -1654,14 +1946,14 @@
               <w:noProof/>
             </w:rPr>
           </w:pPr>
-          <w:hyperlink w:anchor="_Toc200346267" w:history="1">
+          <w:hyperlink w:anchor="_Toc200350739" w:history="1">
             <w:r>
               <w:rPr>
                 <w:rStyle w:val="Hyperlink"/>
                 <w:noProof/>
                 <w:lang w:val="en-US"/>
               </w:rPr>
-              <w:t>5</w:t>
+              <w:t>6</w:t>
             </w:r>
             <w:r>
               <w:rPr>
@@ -1675,7 +1967,7 @@
                 <w:noProof/>
                 <w:lang w:val="en-US"/>
               </w:rPr>
-              <w:t>Evaluation</w:t>
+              <w:t>Conclusion and Outlook</w:t>
             </w:r>
             <w:r>
               <w:rPr>
@@ -1696,343 +1988,7 @@
                 <w:noProof/>
                 <w:webHidden/>
               </w:rPr>
-              <w:instrText xml:space="preserve"> PAGEREF _Toc200346267 \h </w:instrText>
-            </w:r>
-            <w:r>
-              <w:rPr>
-                <w:noProof/>
-                <w:webHidden/>
-              </w:rPr>
-            </w:r>
-            <w:r>
-              <w:rPr>
-                <w:noProof/>
-                <w:webHidden/>
-              </w:rPr>
-              <w:fldChar w:fldCharType="separate"/>
-            </w:r>
-            <w:r>
-              <w:rPr>
-                <w:noProof/>
-                <w:webHidden/>
-              </w:rPr>
-              <w:t>4</w:t>
-            </w:r>
-            <w:r>
-              <w:rPr>
-                <w:noProof/>
-                <w:webHidden/>
-              </w:rPr>
-              <w:fldChar w:fldCharType="end"/>
-            </w:r>
-          </w:hyperlink>
-        </w:p>
-        <w:p>
-          <w:pPr>
-            <w:pStyle w:val="Verzeichnis2"/>
-            <w:tabs>
-              <w:tab w:val="left" w:pos="960"/>
-              <w:tab w:val="right" w:leader="dot" w:pos="9062"/>
-            </w:tabs>
-            <w:rPr>
-              <w:noProof/>
-            </w:rPr>
-          </w:pPr>
-          <w:hyperlink w:anchor="_Toc200346268" w:history="1">
-            <w:r>
-              <w:rPr>
-                <w:rStyle w:val="Hyperlink"/>
-                <w:noProof/>
-                <w:lang w:val="en-US"/>
-              </w:rPr>
-              <w:t>5.1</w:t>
-            </w:r>
-            <w:r>
-              <w:rPr>
-                <w:noProof/>
-              </w:rPr>
-              <w:tab/>
-            </w:r>
-            <w:r>
-              <w:rPr>
-                <w:rStyle w:val="Hyperlink"/>
-                <w:noProof/>
-                <w:lang w:val="en-US"/>
-              </w:rPr>
-              <w:t>Evaluation setup and methodology</w:t>
-            </w:r>
-            <w:r>
-              <w:rPr>
-                <w:noProof/>
-                <w:webHidden/>
-              </w:rPr>
-              <w:tab/>
-            </w:r>
-            <w:r>
-              <w:rPr>
-                <w:noProof/>
-                <w:webHidden/>
-              </w:rPr>
-              <w:fldChar w:fldCharType="begin"/>
-            </w:r>
-            <w:r>
-              <w:rPr>
-                <w:noProof/>
-                <w:webHidden/>
-              </w:rPr>
-              <w:instrText xml:space="preserve"> PAGEREF _Toc200346268 \h </w:instrText>
-            </w:r>
-            <w:r>
-              <w:rPr>
-                <w:noProof/>
-                <w:webHidden/>
-              </w:rPr>
-            </w:r>
-            <w:r>
-              <w:rPr>
-                <w:noProof/>
-                <w:webHidden/>
-              </w:rPr>
-              <w:fldChar w:fldCharType="separate"/>
-            </w:r>
-            <w:r>
-              <w:rPr>
-                <w:noProof/>
-                <w:webHidden/>
-              </w:rPr>
-              <w:t>4</w:t>
-            </w:r>
-            <w:r>
-              <w:rPr>
-                <w:noProof/>
-                <w:webHidden/>
-              </w:rPr>
-              <w:fldChar w:fldCharType="end"/>
-            </w:r>
-          </w:hyperlink>
-        </w:p>
-        <w:p>
-          <w:pPr>
-            <w:pStyle w:val="Verzeichnis2"/>
-            <w:tabs>
-              <w:tab w:val="left" w:pos="960"/>
-              <w:tab w:val="right" w:leader="dot" w:pos="9062"/>
-            </w:tabs>
-            <w:rPr>
-              <w:noProof/>
-            </w:rPr>
-          </w:pPr>
-          <w:hyperlink w:anchor="_Toc200346269" w:history="1">
-            <w:r>
-              <w:rPr>
-                <w:rStyle w:val="Hyperlink"/>
-                <w:noProof/>
-                <w:lang w:val="fr-FR"/>
-              </w:rPr>
-              <w:t>5.2</w:t>
-            </w:r>
-            <w:r>
-              <w:rPr>
-                <w:noProof/>
-              </w:rPr>
-              <w:tab/>
-            </w:r>
-            <w:r>
-              <w:rPr>
-                <w:rStyle w:val="Hyperlink"/>
-                <w:noProof/>
-                <w:lang w:val="fr-FR"/>
-              </w:rPr>
-              <w:t>Relevance metrics: Precision@K, MAP, NDCG</w:t>
-            </w:r>
-            <w:r>
-              <w:rPr>
-                <w:noProof/>
-                <w:webHidden/>
-              </w:rPr>
-              <w:tab/>
-            </w:r>
-            <w:r>
-              <w:rPr>
-                <w:noProof/>
-                <w:webHidden/>
-              </w:rPr>
-              <w:fldChar w:fldCharType="begin"/>
-            </w:r>
-            <w:r>
-              <w:rPr>
-                <w:noProof/>
-                <w:webHidden/>
-              </w:rPr>
-              <w:instrText xml:space="preserve"> PAGEREF _Toc200346269 \h </w:instrText>
-            </w:r>
-            <w:r>
-              <w:rPr>
-                <w:noProof/>
-                <w:webHidden/>
-              </w:rPr>
-            </w:r>
-            <w:r>
-              <w:rPr>
-                <w:noProof/>
-                <w:webHidden/>
-              </w:rPr>
-              <w:fldChar w:fldCharType="separate"/>
-            </w:r>
-            <w:r>
-              <w:rPr>
-                <w:noProof/>
-                <w:webHidden/>
-              </w:rPr>
-              <w:t>4</w:t>
-            </w:r>
-            <w:r>
-              <w:rPr>
-                <w:noProof/>
-                <w:webHidden/>
-              </w:rPr>
-              <w:fldChar w:fldCharType="end"/>
-            </w:r>
-          </w:hyperlink>
-        </w:p>
-        <w:p>
-          <w:pPr>
-            <w:pStyle w:val="Verzeichnis2"/>
-            <w:tabs>
-              <w:tab w:val="left" w:pos="960"/>
-              <w:tab w:val="right" w:leader="dot" w:pos="9062"/>
-            </w:tabs>
-            <w:rPr>
-              <w:noProof/>
-            </w:rPr>
-          </w:pPr>
-          <w:hyperlink w:anchor="_Toc200346270" w:history="1">
-            <w:r>
-              <w:rPr>
-                <w:rStyle w:val="Hyperlink"/>
-                <w:noProof/>
-                <w:lang w:val="fr-FR"/>
-              </w:rPr>
-              <w:t>5.3</w:t>
-            </w:r>
-            <w:r>
-              <w:rPr>
-                <w:noProof/>
-              </w:rPr>
-              <w:tab/>
-            </w:r>
-            <w:r>
-              <w:rPr>
-                <w:rStyle w:val="Hyperlink"/>
-                <w:noProof/>
-                <w:lang w:val="fr-FR"/>
-              </w:rPr>
-              <w:t>Results and Interpretation</w:t>
-            </w:r>
-            <w:r>
-              <w:rPr>
-                <w:noProof/>
-                <w:webHidden/>
-              </w:rPr>
-              <w:tab/>
-            </w:r>
-            <w:r>
-              <w:rPr>
-                <w:noProof/>
-                <w:webHidden/>
-              </w:rPr>
-              <w:fldChar w:fldCharType="begin"/>
-            </w:r>
-            <w:r>
-              <w:rPr>
-                <w:noProof/>
-                <w:webHidden/>
-              </w:rPr>
-              <w:instrText xml:space="preserve"> PAGEREF _Toc200346270 \h </w:instrText>
-            </w:r>
-            <w:r>
-              <w:rPr>
-                <w:noProof/>
-                <w:webHidden/>
-              </w:rPr>
-            </w:r>
-            <w:r>
-              <w:rPr>
-                <w:noProof/>
-                <w:webHidden/>
-              </w:rPr>
-              <w:fldChar w:fldCharType="separate"/>
-            </w:r>
-            <w:r>
-              <w:rPr>
-                <w:noProof/>
-                <w:webHidden/>
-              </w:rPr>
-              <w:t>4</w:t>
-            </w:r>
-            <w:r>
-              <w:rPr>
-                <w:noProof/>
-                <w:webHidden/>
-              </w:rPr>
-              <w:fldChar w:fldCharType="end"/>
-            </w:r>
-          </w:hyperlink>
-        </w:p>
-        <w:p>
-          <w:pPr>
-            <w:pStyle w:val="Verzeichnis1"/>
-            <w:tabs>
-              <w:tab w:val="left" w:pos="480"/>
-              <w:tab w:val="right" w:leader="dot" w:pos="9062"/>
-            </w:tabs>
-            <w:rPr>
-              <w:noProof/>
-            </w:rPr>
-          </w:pPr>
-          <w:hyperlink w:anchor="_Toc200346271" w:history="1">
-            <w:r>
-              <w:rPr>
-                <w:rStyle w:val="Hyperlink"/>
-                <w:noProof/>
-                <w:lang w:val="en-US"/>
-              </w:rPr>
-              <w:t>6</w:t>
-            </w:r>
-            <w:r>
-              <w:rPr>
-                <w:noProof/>
-              </w:rPr>
-              <w:tab/>
-            </w:r>
-            <w:r>
-              <w:rPr>
-                <w:rStyle w:val="Hyperlink"/>
-                <w:noProof/>
-                <w:lang w:val="en-US"/>
-              </w:rPr>
-              <w:t>Conclusion and Outlook</w:t>
-            </w:r>
-            <w:r>
-              <w:rPr>
-                <w:noProof/>
-                <w:webHidden/>
-              </w:rPr>
-              <w:tab/>
-            </w:r>
-            <w:r>
-              <w:rPr>
-                <w:noProof/>
-                <w:webHidden/>
-              </w:rPr>
-              <w:fldChar w:fldCharType="begin"/>
-            </w:r>
-            <w:r>
-              <w:rPr>
-                <w:noProof/>
-                <w:webHidden/>
-              </w:rPr>
-              <w:instrText xml:space="preserve"> PAGEREF _Toc200346271 \h </w:instrText>
+              <w:instrText xml:space="preserve"> PAGEREF _Toc200350739 \h </w:instrText>
             </w:r>
             <w:r>
               <w:rPr>
@@ -2115,7 +2071,7 @@
           <w:lang w:val="en-US"/>
         </w:rPr>
       </w:pPr>
-      <w:bookmarkStart w:id="1" w:name="_Toc200346252"/>
+      <w:bookmarkStart w:id="1" w:name="_Toc200350721"/>
       <w:r>
         <w:rPr>
           <w:lang w:val="en-US"/>
@@ -2132,7 +2088,7 @@
           <w:lang w:val="en-US"/>
         </w:rPr>
       </w:pPr>
-      <w:bookmarkStart w:id="2" w:name="_Toc200346253"/>
+      <w:bookmarkStart w:id="2" w:name="_Toc200350722"/>
       <w:r>
         <w:rPr>
           <w:lang w:val="en-US"/>
@@ -2148,7 +2104,7 @@
           <w:lang w:val="en-US"/>
         </w:rPr>
       </w:pPr>
-      <w:bookmarkStart w:id="3" w:name="_Toc200346254"/>
+      <w:bookmarkStart w:id="3" w:name="_Toc200350723"/>
       <w:r>
         <w:rPr>
           <w:lang w:val="en-US"/>
@@ -2184,7 +2140,7 @@
           <w:lang w:val="en-US"/>
         </w:rPr>
       </w:pPr>
-      <w:bookmarkStart w:id="4" w:name="_Toc200346255"/>
+      <w:bookmarkStart w:id="4" w:name="_Toc200350724"/>
       <w:r>
         <w:rPr>
           <w:lang w:val="en-US"/>
@@ -2207,12 +2163,26 @@
           <w:lang w:val="en-US"/>
         </w:rPr>
       </w:pPr>
-      <w:bookmarkStart w:id="5" w:name="_Toc200346256"/>
-      <w:r>
-        <w:rPr>
-          <w:lang w:val="en-US"/>
-        </w:rPr>
-        <w:t>Data source: Wikidata and SPARQL</w:t>
+      <w:bookmarkStart w:id="5" w:name="_Toc200350725"/>
+      <w:r>
+        <w:rPr>
+          <w:lang w:val="en-US"/>
+        </w:rPr>
+        <w:t xml:space="preserve">Data source: </w:t>
+      </w:r>
+      <w:proofErr w:type="spellStart"/>
+      <w:r>
+        <w:rPr>
+          <w:lang w:val="en-US"/>
+        </w:rPr>
+        <w:t>Wikidata</w:t>
+      </w:r>
+      <w:proofErr w:type="spellEnd"/>
+      <w:r>
+        <w:rPr>
+          <w:lang w:val="en-US"/>
+        </w:rPr>
+        <w:t xml:space="preserve"> and SPARQL</w:t>
       </w:r>
       <w:bookmarkEnd w:id="5"/>
     </w:p>
@@ -2223,7 +2193,7 @@
           <w:lang w:val="en-US"/>
         </w:rPr>
       </w:pPr>
-      <w:bookmarkStart w:id="6" w:name="_Toc200346257"/>
+      <w:bookmarkStart w:id="6" w:name="_Toc200350726"/>
       <w:r>
         <w:rPr>
           <w:lang w:val="en-US"/>
@@ -2239,7 +2209,7 @@
           <w:lang w:val="en-US"/>
         </w:rPr>
       </w:pPr>
-      <w:bookmarkStart w:id="7" w:name="_Toc200346258"/>
+      <w:bookmarkStart w:id="7" w:name="_Toc200350727"/>
       <w:r>
         <w:rPr>
           <w:lang w:val="en-US"/>
@@ -2255,7 +2225,7 @@
           <w:lang w:val="en-US"/>
         </w:rPr>
       </w:pPr>
-      <w:bookmarkStart w:id="8" w:name="_Toc200346259"/>
+      <w:bookmarkStart w:id="8" w:name="_Toc200350728"/>
       <w:r>
         <w:rPr>
           <w:lang w:val="en-US"/>
@@ -2271,7 +2241,7 @@
           <w:lang w:val="en-US"/>
         </w:rPr>
       </w:pPr>
-      <w:bookmarkStart w:id="9" w:name="_Toc200346261"/>
+      <w:bookmarkStart w:id="9" w:name="_Toc200350729"/>
       <w:r>
         <w:rPr>
           <w:lang w:val="en-US"/>
@@ -2287,7 +2257,7 @@
           <w:lang w:val="en-US"/>
         </w:rPr>
       </w:pPr>
-      <w:bookmarkStart w:id="10" w:name="_Toc200346262"/>
+      <w:bookmarkStart w:id="10" w:name="_Toc200350730"/>
       <w:r>
         <w:rPr>
           <w:lang w:val="en-US"/>
@@ -2303,7 +2273,7 @@
           <w:lang w:val="en-US"/>
         </w:rPr>
       </w:pPr>
-      <w:bookmarkStart w:id="11" w:name="_Toc200346263"/>
+      <w:bookmarkStart w:id="11" w:name="_Toc200350731"/>
       <w:r>
         <w:rPr>
           <w:lang w:val="en-US"/>
@@ -2325,7 +2295,7 @@
           <w:lang w:val="en-US"/>
         </w:rPr>
       </w:pPr>
-      <w:bookmarkStart w:id="12" w:name="_Toc200346264"/>
+      <w:bookmarkStart w:id="12" w:name="_Toc200350732"/>
       <w:r>
         <w:rPr>
           <w:lang w:val="en-US"/>
@@ -2341,7 +2311,7 @@
           <w:lang w:val="en-US"/>
         </w:rPr>
       </w:pPr>
-      <w:bookmarkStart w:id="13" w:name="_Toc200346265"/>
+      <w:bookmarkStart w:id="13" w:name="_Toc200350733"/>
       <w:r>
         <w:rPr>
           <w:lang w:val="en-US"/>
@@ -2357,7 +2327,7 @@
           <w:lang w:val="en-US"/>
         </w:rPr>
       </w:pPr>
-      <w:bookmarkStart w:id="14" w:name="_Toc200346266"/>
+      <w:bookmarkStart w:id="14" w:name="_Toc200350734"/>
       <w:r>
         <w:rPr>
           <w:lang w:val="en-US"/>
@@ -2373,7 +2343,7 @@
           <w:lang w:val="en-US"/>
         </w:rPr>
       </w:pPr>
-      <w:bookmarkStart w:id="15" w:name="_Toc200346267"/>
+      <w:bookmarkStart w:id="15" w:name="_Toc200350735"/>
       <w:r>
         <w:rPr>
           <w:lang w:val="en-US"/>
@@ -2384,12 +2354,82 @@
     </w:p>
     <w:p>
       <w:pPr>
+        <w:rPr>
+          <w:lang w:val="en-US"/>
+        </w:rPr>
+      </w:pPr>
+      <w:r>
+        <w:rPr>
+          <w:b/>
+          <w:bCs/>
+          <w:lang w:val="en-US"/>
+        </w:rPr>
+        <w:t>Note on Sources</w:t>
+      </w:r>
+      <w:r>
+        <w:rPr>
+          <w:lang w:val="en-US"/>
+        </w:rPr>
+        <w:br/>
+        <w:t>The theoretical foundations and evaluation methodology in this section are based on materials from the course lecture (</w:t>
+      </w:r>
+      <w:r>
+        <w:rPr>
+          <w:i/>
+          <w:iCs/>
+          <w:lang w:val="en-US"/>
+        </w:rPr>
+        <w:t>Lecture 04, 2025, Chung-Ang University</w:t>
+      </w:r>
+      <w:r>
+        <w:rPr>
+          <w:lang w:val="en-US"/>
+        </w:rPr>
+        <w:t>) as well as the following standard IR textbooks: </w:t>
+      </w:r>
+      <w:r>
+        <w:rPr>
+          <w:i/>
+          <w:iCs/>
+          <w:lang w:val="en-US"/>
+        </w:rPr>
+        <w:t>Introduction to Information Retrieval</w:t>
+      </w:r>
+      <w:r>
+        <w:rPr>
+          <w:lang w:val="en-US"/>
+        </w:rPr>
+        <w:t> by Manning, Raghavan, and Schütze (2008), and </w:t>
+      </w:r>
+      <w:r>
+        <w:rPr>
+          <w:i/>
+          <w:iCs/>
+          <w:lang w:val="en-US"/>
+        </w:rPr>
+        <w:t>Modern Information Retrieval</w:t>
+      </w:r>
+      <w:r>
+        <w:rPr>
+          <w:lang w:val="en-US"/>
+        </w:rPr>
+        <w:t> by Baeza-Yates and Ribeiro-Neto (1999, 2011</w:t>
+      </w:r>
+      <w:r>
+        <w:rPr>
+          <w:lang w:val="en-US"/>
+        </w:rPr>
+        <w:t>).</w:t>
+      </w:r>
+    </w:p>
+    <w:p>
+      <w:pPr>
         <w:pStyle w:val="berschrift2"/>
         <w:rPr>
           <w:lang w:val="en-US"/>
         </w:rPr>
       </w:pPr>
-      <w:bookmarkStart w:id="16" w:name="_Toc200346268"/>
+      <w:bookmarkStart w:id="16" w:name="_Toc200350736"/>
       <w:r>
         <w:rPr>
           <w:lang w:val="en-US"/>
@@ -2406,41 +2446,436 @@
     </w:p>
     <w:p>
       <w:pPr>
+        <w:rPr>
+          <w:lang w:val="en-US"/>
+        </w:rPr>
+      </w:pPr>
+      <w:r>
+        <w:rPr>
+          <w:lang w:val="en-US"/>
+        </w:rPr>
+        <w:t>To evaluate the effectiveness of our character matching system, we follow standard IR evaluation methodology. Since direct user satisfaction is hard to measure, we use </w:t>
+      </w:r>
+      <w:r>
+        <w:rPr>
+          <w:b/>
+          <w:bCs/>
+          <w:lang w:val="en-US"/>
+        </w:rPr>
+        <w:t>relevance</w:t>
+      </w:r>
+      <w:r>
+        <w:rPr>
+          <w:lang w:val="en-US"/>
+        </w:rPr>
+        <w:t> as a proxy.</w:t>
+      </w:r>
+      <w:r>
+        <w:rPr>
+          <w:rStyle w:val="Funotenzeichen"/>
+          <w:lang w:val="en-US"/>
+        </w:rPr>
+        <w:footnoteReference w:id="1"/>
+      </w:r>
+      <w:r>
+        <w:rPr>
+          <w:lang w:val="en-US"/>
+        </w:rPr>
+        <w:t xml:space="preserve"> A result is considered relevant if the suggested character meaningfully matches the user-defined profile.</w:t>
+      </w:r>
+    </w:p>
+    <w:p>
+      <w:proofErr w:type="spellStart"/>
+      <w:r>
+        <w:lastRenderedPageBreak/>
+        <w:t>Our</w:t>
+      </w:r>
+      <w:proofErr w:type="spellEnd"/>
+      <w:r>
+        <w:t xml:space="preserve"> </w:t>
+      </w:r>
+      <w:proofErr w:type="spellStart"/>
+      <w:r>
+        <w:t>setup</w:t>
+      </w:r>
+      <w:proofErr w:type="spellEnd"/>
+      <w:r>
+        <w:t xml:space="preserve"> </w:t>
+      </w:r>
+      <w:proofErr w:type="spellStart"/>
+      <w:r>
+        <w:t>includes</w:t>
+      </w:r>
+      <w:proofErr w:type="spellEnd"/>
+      <w:r>
+        <w:t>:</w:t>
+      </w:r>
+    </w:p>
+    <w:p>
+      <w:pPr>
+        <w:numPr>
+          <w:ilvl w:val="0"/>
+          <w:numId w:val="2"/>
+        </w:numPr>
+        <w:rPr>
+          <w:lang w:val="en-US"/>
+        </w:rPr>
+      </w:pPr>
+      <w:r>
+        <w:rPr>
+          <w:lang w:val="en-US"/>
+        </w:rPr>
+        <w:t>A set of </w:t>
+      </w:r>
+      <w:r>
+        <w:rPr>
+          <w:b/>
+          <w:bCs/>
+          <w:lang w:val="en-US"/>
+        </w:rPr>
+        <w:t>test queries</w:t>
+      </w:r>
+      <w:r>
+        <w:rPr>
+          <w:lang w:val="en-US"/>
+        </w:rPr>
+        <w:t> based on user-defined slider inputs.</w:t>
+      </w:r>
+    </w:p>
+    <w:p>
+      <w:pPr>
+        <w:numPr>
+          <w:ilvl w:val="0"/>
+          <w:numId w:val="2"/>
+        </w:numPr>
+        <w:rPr>
+          <w:lang w:val="en-US"/>
+        </w:rPr>
+      </w:pPr>
+      <w:r>
+        <w:rPr>
+          <w:b/>
+          <w:bCs/>
+          <w:lang w:val="en-US"/>
+        </w:rPr>
+        <w:t>Manual relevance judg</w:t>
+      </w:r>
+      <w:r>
+        <w:rPr>
+          <w:b/>
+          <w:bCs/>
+          <w:lang w:val="en-US"/>
+        </w:rPr>
+        <w:t>e</w:t>
+      </w:r>
+      <w:r>
+        <w:rPr>
+          <w:b/>
+          <w:bCs/>
+          <w:lang w:val="en-US"/>
+        </w:rPr>
+        <w:t>ments</w:t>
+      </w:r>
+      <w:r>
+        <w:rPr>
+          <w:lang w:val="en-US"/>
+        </w:rPr>
+        <w:t> for the top-k results per query, using binary and graded scales.</w:t>
+      </w:r>
+      <w:r>
+        <w:rPr>
+          <w:rStyle w:val="Funotenzeichen"/>
+          <w:lang w:val="en-US"/>
+        </w:rPr>
+        <w:footnoteReference w:id="2"/>
+      </w:r>
+    </w:p>
+    <w:p>
+      <w:pPr>
+        <w:numPr>
+          <w:ilvl w:val="0"/>
+          <w:numId w:val="2"/>
+        </w:numPr>
+        <w:rPr>
+          <w:lang w:val="en-US"/>
+        </w:rPr>
+      </w:pPr>
+      <w:r>
+        <w:rPr>
+          <w:lang w:val="en-US"/>
+        </w:rPr>
+        <w:t>Evaluation using standard IR metrics.</w:t>
+      </w:r>
+    </w:p>
+    <w:p>
+      <w:pPr>
+        <w:rPr>
+          <w:lang w:val="en-US"/>
+        </w:rPr>
+      </w:pPr>
+      <w:r>
+        <w:rPr>
+          <w:lang w:val="en-US"/>
+        </w:rPr>
+        <w:t>This approach aligns with the classic IR evaluation framework: a document collection, a set of information needs, and relevance assessments.</w:t>
+      </w:r>
+      <w:r>
+        <w:rPr>
+          <w:rStyle w:val="Funotenzeichen"/>
+          <w:lang w:val="en-US"/>
+        </w:rPr>
+        <w:footnoteReference w:id="3"/>
+      </w:r>
+    </w:p>
+    <w:p>
+      <w:pPr>
+        <w:rPr>
+          <w:lang w:val="en-US"/>
+        </w:rPr>
+      </w:pPr>
+    </w:p>
+    <w:p>
+      <w:pPr>
         <w:pStyle w:val="berschrift2"/>
         <w:rPr>
           <w:lang w:val="fr-FR"/>
         </w:rPr>
       </w:pPr>
-      <w:bookmarkStart w:id="17" w:name="_Toc200346269"/>
+      <w:bookmarkStart w:id="17" w:name="_Toc200350737"/>
       <w:r>
         <w:rPr>
           <w:lang w:val="fr-FR"/>
         </w:rPr>
-        <w:t>Relevance metrics: Precision@K, MAP</w:t>
-      </w:r>
+        <w:t xml:space="preserve">Relevance </w:t>
+      </w:r>
+      <w:proofErr w:type="spellStart"/>
       <w:r>
         <w:rPr>
           <w:lang w:val="fr-FR"/>
         </w:rPr>
+        <w:t>metrics</w:t>
+      </w:r>
+      <w:proofErr w:type="spellEnd"/>
+      <w:r>
+        <w:rPr>
+          <w:lang w:val="fr-FR"/>
+        </w:rPr>
+        <w:t xml:space="preserve">: </w:t>
+      </w:r>
+      <w:proofErr w:type="spellStart"/>
+      <w:r>
+        <w:rPr>
+          <w:lang w:val="fr-FR"/>
+        </w:rPr>
+        <w:t>Precision@K</w:t>
+      </w:r>
+      <w:proofErr w:type="spellEnd"/>
+      <w:r>
+        <w:rPr>
+          <w:lang w:val="fr-FR"/>
+        </w:rPr>
+        <w:t>, MAP</w:t>
+      </w:r>
+      <w:r>
+        <w:rPr>
+          <w:lang w:val="fr-FR"/>
+        </w:rPr>
         <w:t>, NDCG</w:t>
       </w:r>
       <w:bookmarkEnd w:id="17"/>
     </w:p>
     <w:p>
       <w:pPr>
+        <w:rPr>
+          <w:lang w:val="en-US"/>
+        </w:rPr>
+      </w:pPr>
+      <w:r>
+        <w:rPr>
+          <w:lang w:val="en-US"/>
+        </w:rPr>
+        <w:t>We apply three widely used IR metrics:</w:t>
+      </w:r>
+    </w:p>
+    <w:p>
+      <w:pPr>
+        <w:numPr>
+          <w:ilvl w:val="0"/>
+          <w:numId w:val="3"/>
+        </w:numPr>
+        <w:rPr>
+          <w:lang w:val="en-US"/>
+        </w:rPr>
+      </w:pPr>
+      <w:proofErr w:type="spellStart"/>
+      <w:r>
+        <w:rPr>
+          <w:b/>
+          <w:bCs/>
+          <w:lang w:val="en-US"/>
+        </w:rPr>
+        <w:t>Precision@K</w:t>
+      </w:r>
+      <w:proofErr w:type="spellEnd"/>
+      <w:r>
+        <w:rPr>
+          <w:lang w:val="en-US"/>
+        </w:rPr>
+        <w:t>: Measures the proportion of relevant results in the top K</w:t>
+      </w:r>
+      <w:r>
+        <w:rPr>
+          <w:rStyle w:val="Funotenzeichen"/>
+          <w:lang w:val="en-US"/>
+        </w:rPr>
+        <w:footnoteReference w:id="4"/>
+      </w:r>
+      <w:r>
+        <w:rPr>
+          <w:lang w:val="en-US"/>
+        </w:rPr>
+        <w:t>. It reflects how well the system ranks relevant characters at the top.</w:t>
+      </w:r>
+    </w:p>
+    <w:p>
+      <w:pPr>
+        <w:numPr>
+          <w:ilvl w:val="0"/>
+          <w:numId w:val="3"/>
+        </w:numPr>
+        <w:rPr>
+          <w:lang w:val="en-US"/>
+        </w:rPr>
+      </w:pPr>
+      <w:r>
+        <w:rPr>
+          <w:b/>
+          <w:bCs/>
+          <w:lang w:val="en-US"/>
+        </w:rPr>
+        <w:t>Mean Average Precision (MAP)</w:t>
+      </w:r>
+      <w:r>
+        <w:rPr>
+          <w:lang w:val="en-US"/>
+        </w:rPr>
+        <w:t>: Averages the precision at each relevant result position, then across all queries.</w:t>
+      </w:r>
+      <w:r>
+        <w:rPr>
+          <w:rStyle w:val="Funotenzeichen"/>
+          <w:lang w:val="en-US"/>
+        </w:rPr>
+        <w:footnoteReference w:id="5"/>
+      </w:r>
+      <w:r>
+        <w:rPr>
+          <w:lang w:val="en-US"/>
+        </w:rPr>
+        <w:t xml:space="preserve"> It rewards systems that rank relevant results higher.</w:t>
+      </w:r>
+    </w:p>
+    <w:p>
+      <w:pPr>
+        <w:numPr>
+          <w:ilvl w:val="0"/>
+          <w:numId w:val="3"/>
+        </w:numPr>
+        <w:rPr>
+          <w:lang w:val="en-US"/>
+        </w:rPr>
+      </w:pPr>
+      <w:r>
+        <w:rPr>
+          <w:b/>
+          <w:bCs/>
+          <w:lang w:val="en-US"/>
+        </w:rPr>
+        <w:t>Normalized Discounted Cumulative Gain (NDCG)</w:t>
+      </w:r>
+      <w:r>
+        <w:rPr>
+          <w:lang w:val="en-US"/>
+        </w:rPr>
+        <w:t>: Accounts for graded relevance and discounts lower-ranked results logarithmically</w:t>
+      </w:r>
+      <w:r>
+        <w:rPr>
+          <w:lang w:val="en-US"/>
+        </w:rPr>
+        <w:t>.</w:t>
+      </w:r>
+      <w:r>
+        <w:rPr>
+          <w:rStyle w:val="Funotenzeichen"/>
+          <w:lang w:val="en-US"/>
+        </w:rPr>
+        <w:footnoteReference w:id="6"/>
+      </w:r>
+      <w:r>
+        <w:rPr>
+          <w:lang w:val="en-US"/>
+        </w:rPr>
+        <w:t xml:space="preserve"> It is especially useful when not all relevant results are equally important.</w:t>
+      </w:r>
+    </w:p>
+    <w:p>
+      <w:pPr>
+        <w:rPr>
+          <w:lang w:val="en-US"/>
+        </w:rPr>
+      </w:pPr>
+      <w:r>
+        <w:rPr>
+          <w:lang w:val="en-US"/>
+        </w:rPr>
+        <w:t>These metrics allow us to compare different configurations of our matching algorithm and assess ranking quality in a structured way.</w:t>
+      </w:r>
+    </w:p>
+    <w:p>
+      <w:pPr>
         <w:pStyle w:val="berschrift2"/>
         <w:rPr>
           <w:lang w:val="fr-FR"/>
         </w:rPr>
       </w:pPr>
-      <w:bookmarkStart w:id="18" w:name="_Toc200346270"/>
+      <w:bookmarkStart w:id="18" w:name="_Toc200350738"/>
+      <w:proofErr w:type="spellStart"/>
       <w:r>
         <w:rPr>
           <w:lang w:val="fr-FR"/>
         </w:rPr>
-        <w:t>Results and Interpretation</w:t>
+        <w:t>Results</w:t>
+      </w:r>
+      <w:proofErr w:type="spellEnd"/>
+      <w:r>
+        <w:rPr>
+          <w:lang w:val="fr-FR"/>
+        </w:rPr>
+        <w:t xml:space="preserve"> and </w:t>
+      </w:r>
+      <w:proofErr w:type="spellStart"/>
+      <w:r>
+        <w:rPr>
+          <w:lang w:val="fr-FR"/>
+        </w:rPr>
+        <w:t>Interpretation</w:t>
       </w:r>
       <w:bookmarkEnd w:id="18"/>
+      <w:proofErr w:type="spellEnd"/>
+    </w:p>
+    <w:p>
+      <w:pPr>
+        <w:rPr>
+          <w:lang w:val="en-US"/>
+        </w:rPr>
+      </w:pPr>
+      <w:r>
+        <w:rPr>
+          <w:lang w:val="en-US"/>
+        </w:rPr>
+        <w:t>To evaluate the effectiveness of our character matching system, we conducted five test queries using different slider configurations. Each query returned a ranked list of mythological characters based on Euclidean distance to the input profile. As an example, the screenshot below shows one such query and its top results:</w:t>
+      </w:r>
     </w:p>
     <w:p>
       <w:pPr>
@@ -2448,6 +2883,333 @@
           <w:lang w:val="fr-FR"/>
         </w:rPr>
       </w:pPr>
+      <w:r>
+        <w:rPr>
+          <w:lang w:val="fr-FR"/>
+        </w:rPr>
+        <w:lastRenderedPageBreak/>
+        <w:drawing>
+          <wp:inline distT="0" distB="0" distL="0" distR="0" wp14:anchorId="079D9C04" wp14:editId="291AC1A2">
+            <wp:extent cx="3832860" cy="4399425"/>
+            <wp:effectExtent l="0" t="0" r="0" b="1270"/>
+            <wp:docPr id="1809288654" name="Grafik 1"/>
+            <wp:cNvGraphicFramePr>
+              <a:graphicFrameLocks xmlns:a="http://schemas.openxmlformats.org/drawingml/2006/main" noChangeAspect="1"/>
+            </wp:cNvGraphicFramePr>
+            <a:graphic xmlns:a="http://schemas.openxmlformats.org/drawingml/2006/main">
+              <a:graphicData uri="http://schemas.openxmlformats.org/drawingml/2006/picture">
+                <pic:pic xmlns:pic="http://schemas.openxmlformats.org/drawingml/2006/picture">
+                  <pic:nvPicPr>
+                    <pic:cNvPr id="1809288654" name=""/>
+                    <pic:cNvPicPr/>
+                  </pic:nvPicPr>
+                  <pic:blipFill>
+                    <a:blip r:embed="rId10"/>
+                    <a:stretch>
+                      <a:fillRect/>
+                    </a:stretch>
+                  </pic:blipFill>
+                  <pic:spPr>
+                    <a:xfrm>
+                      <a:off x="0" y="0"/>
+                      <a:ext cx="3901058" cy="4477704"/>
+                    </a:xfrm>
+                    <a:prstGeom prst="rect">
+                      <a:avLst/>
+                    </a:prstGeom>
+                  </pic:spPr>
+                </pic:pic>
+              </a:graphicData>
+            </a:graphic>
+          </wp:inline>
+        </w:drawing>
+      </w:r>
+    </w:p>
+    <w:p>
+      <w:pPr>
+        <w:rPr>
+          <w:lang w:val="en-US"/>
+        </w:rPr>
+      </w:pPr>
+      <w:r>
+        <w:rPr>
+          <w:lang w:val="en-US"/>
+        </w:rPr>
+        <w:t>To assess the quality of these results, we manually assigned graded relevance scores (0 = not relevant, 1 = somewhat relevant, 2 = highly relevant) to the top 5 matches for each query. Based on these judgments, we computed three standard IR</w:t>
+      </w:r>
+      <w:r>
+        <w:rPr>
+          <w:lang w:val="en-US"/>
+        </w:rPr>
+        <w:t xml:space="preserve"> m</w:t>
+      </w:r>
+      <w:r>
+        <w:rPr>
+          <w:lang w:val="en-US"/>
+        </w:rPr>
+        <w:t>etrics: </w:t>
+      </w:r>
+      <w:r>
+        <w:rPr>
+          <w:b/>
+          <w:bCs/>
+          <w:lang w:val="en-US"/>
+        </w:rPr>
+        <w:t>Precision@5</w:t>
+      </w:r>
+      <w:r>
+        <w:rPr>
+          <w:lang w:val="en-US"/>
+        </w:rPr>
+        <w:t>, </w:t>
+      </w:r>
+      <w:r>
+        <w:rPr>
+          <w:b/>
+          <w:bCs/>
+          <w:lang w:val="en-US"/>
+        </w:rPr>
+        <w:t>Mean Average Precision (MAP)</w:t>
+      </w:r>
+      <w:r>
+        <w:rPr>
+          <w:lang w:val="en-US"/>
+        </w:rPr>
+        <w:t>, and </w:t>
+      </w:r>
+      <w:r>
+        <w:rPr>
+          <w:b/>
+          <w:bCs/>
+          <w:lang w:val="en-US"/>
+        </w:rPr>
+        <w:t>Normalized Discounted Cumulative Gain (NDCG@5)</w:t>
+      </w:r>
+      <w:r>
+        <w:rPr>
+          <w:lang w:val="en-US"/>
+        </w:rPr>
+        <w:t xml:space="preserve">. </w:t>
+      </w:r>
+      <w:r>
+        <w:rPr>
+          <w:lang w:val="en-US"/>
+        </w:rPr>
+        <w:t>The following table summarizes the results:</w:t>
+      </w:r>
+    </w:p>
+    <w:p>
+      <w:pPr>
+        <w:rPr>
+          <w:lang w:val="fr-FR"/>
+        </w:rPr>
+      </w:pPr>
+      <w:r>
+        <w:rPr>
+          <w:lang w:val="fr-FR"/>
+        </w:rPr>
+        <w:drawing>
+          <wp:inline distT="0" distB="0" distL="0" distR="0" wp14:anchorId="1DAF1DD4" wp14:editId="53EB4D0D">
+            <wp:extent cx="5760720" cy="836295"/>
+            <wp:effectExtent l="0" t="0" r="0" b="1905"/>
+            <wp:docPr id="1400264149" name="Grafik 1"/>
+            <wp:cNvGraphicFramePr>
+              <a:graphicFrameLocks xmlns:a="http://schemas.openxmlformats.org/drawingml/2006/main" noChangeAspect="1"/>
+            </wp:cNvGraphicFramePr>
+            <a:graphic xmlns:a="http://schemas.openxmlformats.org/drawingml/2006/main">
+              <a:graphicData uri="http://schemas.openxmlformats.org/drawingml/2006/picture">
+                <pic:pic xmlns:pic="http://schemas.openxmlformats.org/drawingml/2006/picture">
+                  <pic:nvPicPr>
+                    <pic:cNvPr id="1400264149" name=""/>
+                    <pic:cNvPicPr/>
+                  </pic:nvPicPr>
+                  <pic:blipFill>
+                    <a:blip r:embed="rId11"/>
+                    <a:stretch>
+                      <a:fillRect/>
+                    </a:stretch>
+                  </pic:blipFill>
+                  <pic:spPr>
+                    <a:xfrm>
+                      <a:off x="0" y="0"/>
+                      <a:ext cx="5760720" cy="836295"/>
+                    </a:xfrm>
+                    <a:prstGeom prst="rect">
+                      <a:avLst/>
+                    </a:prstGeom>
+                  </pic:spPr>
+                </pic:pic>
+              </a:graphicData>
+            </a:graphic>
+          </wp:inline>
+        </w:drawing>
+      </w:r>
+    </w:p>
+    <w:p>
+      <w:pPr>
+        <w:numPr>
+          <w:ilvl w:val="0"/>
+          <w:numId w:val="4"/>
+        </w:numPr>
+        <w:rPr>
+          <w:b/>
+          <w:bCs/>
+        </w:rPr>
+      </w:pPr>
+      <w:r>
+        <w:rPr>
+          <w:b/>
+          <w:bCs/>
+        </w:rPr>
+        <w:t xml:space="preserve">Key </w:t>
+      </w:r>
+      <w:proofErr w:type="spellStart"/>
+      <w:r>
+        <w:rPr>
+          <w:b/>
+          <w:bCs/>
+        </w:rPr>
+        <w:t>Observations</w:t>
+      </w:r>
+      <w:proofErr w:type="spellEnd"/>
+      <w:r>
+        <w:rPr>
+          <w:b/>
+          <w:bCs/>
+        </w:rPr>
+        <w:t>:</w:t>
+      </w:r>
+    </w:p>
+    <w:p>
+      <w:pPr>
+        <w:numPr>
+          <w:ilvl w:val="0"/>
+          <w:numId w:val="4"/>
+        </w:numPr>
+        <w:rPr>
+          <w:lang w:val="en-US"/>
+        </w:rPr>
+      </w:pPr>
+      <w:r>
+        <w:rPr>
+          <w:b/>
+          <w:bCs/>
+          <w:lang w:val="en-US"/>
+        </w:rPr>
+        <w:t>Precision@5</w:t>
+      </w:r>
+      <w:r>
+        <w:rPr>
+          <w:lang w:val="en-US"/>
+        </w:rPr>
+        <w:t> was </w:t>
+      </w:r>
+      <w:r>
+        <w:rPr>
+          <w:b/>
+          <w:bCs/>
+          <w:lang w:val="en-US"/>
+        </w:rPr>
+        <w:t>1.0</w:t>
+      </w:r>
+      <w:r>
+        <w:rPr>
+          <w:lang w:val="en-US"/>
+        </w:rPr>
+        <w:t> for 4 out of 5 queries, indicating that most top-ranked results were relevant.</w:t>
+      </w:r>
+    </w:p>
+    <w:p>
+      <w:pPr>
+        <w:numPr>
+          <w:ilvl w:val="0"/>
+          <w:numId w:val="4"/>
+        </w:numPr>
+        <w:rPr>
+          <w:lang w:val="en-US"/>
+        </w:rPr>
+      </w:pPr>
+      <w:r>
+        <w:rPr>
+          <w:b/>
+          <w:bCs/>
+          <w:lang w:val="en-US"/>
+        </w:rPr>
+        <w:t>MAP</w:t>
+      </w:r>
+      <w:r>
+        <w:rPr>
+          <w:lang w:val="en-US"/>
+        </w:rPr>
+        <w:t> reached the maximum value of </w:t>
+      </w:r>
+      <w:r>
+        <w:rPr>
+          <w:b/>
+          <w:bCs/>
+          <w:lang w:val="en-US"/>
+        </w:rPr>
+        <w:t>1.0</w:t>
+      </w:r>
+      <w:r>
+        <w:rPr>
+          <w:lang w:val="en-US"/>
+        </w:rPr>
+        <w:t>, showing that relevant characters were consistently ranked at the top across all queries.</w:t>
+      </w:r>
+    </w:p>
+    <w:p>
+      <w:pPr>
+        <w:numPr>
+          <w:ilvl w:val="0"/>
+          <w:numId w:val="4"/>
+        </w:numPr>
+        <w:rPr>
+          <w:lang w:val="en-US"/>
+        </w:rPr>
+      </w:pPr>
+      <w:r>
+        <w:rPr>
+          <w:b/>
+          <w:bCs/>
+          <w:lang w:val="en-US"/>
+        </w:rPr>
+        <w:t>NDCG@5</w:t>
+      </w:r>
+      <w:r>
+        <w:rPr>
+          <w:lang w:val="en-US"/>
+        </w:rPr>
+        <w:t> values ranged from </w:t>
+      </w:r>
+      <w:r>
+        <w:rPr>
+          <w:b/>
+          <w:bCs/>
+          <w:lang w:val="en-US"/>
+        </w:rPr>
+        <w:t>0.80 to 1.00</w:t>
+      </w:r>
+      <w:r>
+        <w:rPr>
+          <w:lang w:val="en-US"/>
+        </w:rPr>
+        <w:t>, reflecting that highly relevant characters were generally placed in higher positions, with minor variations in ranking quality.</w:t>
+      </w:r>
+    </w:p>
+    <w:p>
+      <w:pPr>
+        <w:rPr>
+          <w:lang w:val="en-US"/>
+        </w:rPr>
+      </w:pPr>
+      <w:r>
+        <w:rPr>
+          <w:lang w:val="en-US"/>
+        </w:rPr>
+        <w:lastRenderedPageBreak/>
+        <w:t>These results suggest that our system is effective at identifying and ranking mythologically similar characters based on user-defined traits. The combination of graph-based data modeling and vector similarity appears to yield meaningful and interpretable results.</w:t>
+      </w:r>
     </w:p>
     <w:p>
       <w:pPr>
@@ -2456,7 +3218,7 @@
           <w:lang w:val="en-US"/>
         </w:rPr>
       </w:pPr>
-      <w:bookmarkStart w:id="19" w:name="_Toc200346271"/>
+      <w:bookmarkStart w:id="19" w:name="_Toc200350739"/>
       <w:r>
         <w:rPr>
           <w:lang w:val="en-US"/>
@@ -2533,6 +3295,429 @@
       <w:r>
         <w:continuationSeparator/>
       </w:r>
+    </w:p>
+  </w:footnote>
+  <w:footnote w:id="1">
+    <w:p>
+      <w:pPr>
+        <w:pStyle w:val="Funotentext"/>
+      </w:pPr>
+      <w:r>
+        <w:rPr>
+          <w:rStyle w:val="Funotenzeichen"/>
+        </w:rPr>
+        <w:footnoteRef/>
+      </w:r>
+      <w:r>
+        <w:rPr>
+          <w:lang w:val="en-US"/>
+        </w:rPr>
+        <w:t xml:space="preserve"> </w:t>
+      </w:r>
+      <w:r>
+        <w:rPr>
+          <w:lang w:val="en-US"/>
+        </w:rPr>
+        <w:t>Chung-Ang University. (2025). </w:t>
+      </w:r>
+      <w:r>
+        <w:rPr>
+          <w:i/>
+          <w:iCs/>
+          <w:lang w:val="en-US"/>
+        </w:rPr>
+        <w:t>Lecture 04: IR Evaluation Measures</w:t>
+      </w:r>
+      <w:r>
+        <w:rPr>
+          <w:lang w:val="en-US"/>
+        </w:rPr>
+        <w:t xml:space="preserve">. </w:t>
+      </w:r>
+      <w:r>
+        <w:t>Natural Language Processing and Information Retrieval</w:t>
+      </w:r>
+      <w:r>
+        <w:t>, p.3.</w:t>
+      </w:r>
+    </w:p>
+    <w:p>
+      <w:pPr>
+        <w:pStyle w:val="Funotentext"/>
+        <w:rPr>
+          <w:lang w:val="en-US"/>
+        </w:rPr>
+      </w:pPr>
+    </w:p>
+  </w:footnote>
+  <w:footnote w:id="2">
+    <w:p>
+      <w:pPr>
+        <w:pStyle w:val="Funotentext"/>
+        <w:rPr>
+          <w:lang w:val="en-US"/>
+        </w:rPr>
+      </w:pPr>
+      <w:r>
+        <w:rPr>
+          <w:rStyle w:val="Funotenzeichen"/>
+        </w:rPr>
+        <w:footnoteRef/>
+      </w:r>
+      <w:r>
+        <w:rPr>
+          <w:lang w:val="en-US"/>
+        </w:rPr>
+        <w:t xml:space="preserve"> </w:t>
+      </w:r>
+      <w:r>
+        <w:rPr>
+          <w:lang w:val="en-US"/>
+        </w:rPr>
+        <w:t>Chung-Ang University. (2025). </w:t>
+      </w:r>
+      <w:r>
+        <w:rPr>
+          <w:i/>
+          <w:iCs/>
+          <w:lang w:val="en-US"/>
+        </w:rPr>
+        <w:t>Lecture 04: IR Evaluation Measures</w:t>
+      </w:r>
+      <w:r>
+        <w:rPr>
+          <w:lang w:val="en-US"/>
+        </w:rPr>
+        <w:t xml:space="preserve">. </w:t>
+      </w:r>
+      <w:r>
+        <w:rPr>
+          <w:lang w:val="en-US"/>
+        </w:rPr>
+        <w:t>Natural Language Processing and Information Retrieval</w:t>
+      </w:r>
+      <w:r>
+        <w:rPr>
+          <w:lang w:val="en-US"/>
+        </w:rPr>
+        <w:t>, p.4</w:t>
+      </w:r>
+      <w:r>
+        <w:rPr>
+          <w:lang w:val="en-US"/>
+        </w:rPr>
+        <w:t xml:space="preserve">, </w:t>
+      </w:r>
+      <w:r>
+        <w:rPr>
+          <w:lang w:val="en-US"/>
+        </w:rPr>
+        <w:t>17</w:t>
+      </w:r>
+      <w:r>
+        <w:rPr>
+          <w:lang w:val="en-US"/>
+        </w:rPr>
+        <w:t>;</w:t>
+      </w:r>
+      <w:r>
+        <w:rPr>
+          <w:lang w:val="en-US"/>
+        </w:rPr>
+        <w:t xml:space="preserve"> </w:t>
+      </w:r>
+      <w:r>
+        <w:rPr>
+          <w:lang w:val="en-US"/>
+        </w:rPr>
+        <w:t>Manning, C. D., Raghavan, P., &amp; Schütze, H. (2008). </w:t>
+      </w:r>
+      <w:r>
+        <w:rPr>
+          <w:i/>
+          <w:iCs/>
+          <w:lang w:val="en-US"/>
+        </w:rPr>
+        <w:t>Introduction to Information Retrieval</w:t>
+      </w:r>
+      <w:r>
+        <w:rPr>
+          <w:lang w:val="en-US"/>
+        </w:rPr>
+        <w:t>. Cambridge University Press.</w:t>
+      </w:r>
+    </w:p>
+  </w:footnote>
+  <w:footnote w:id="3">
+    <w:p>
+      <w:pPr>
+        <w:pStyle w:val="Funotentext"/>
+        <w:rPr>
+          <w:lang w:val="en-US"/>
+        </w:rPr>
+      </w:pPr>
+      <w:r>
+        <w:rPr>
+          <w:rStyle w:val="Funotenzeichen"/>
+        </w:rPr>
+        <w:footnoteRef/>
+      </w:r>
+      <w:r>
+        <w:rPr>
+          <w:lang w:val="en-US"/>
+        </w:rPr>
+        <w:t xml:space="preserve"> </w:t>
+      </w:r>
+      <w:r>
+        <w:rPr>
+          <w:lang w:val="en-US"/>
+        </w:rPr>
+        <w:t>Chung-Ang University. (2025). </w:t>
+      </w:r>
+      <w:r>
+        <w:rPr>
+          <w:i/>
+          <w:iCs/>
+          <w:lang w:val="en-US"/>
+        </w:rPr>
+        <w:t>Lecture 04: IR Evaluation Measures</w:t>
+      </w:r>
+      <w:r>
+        <w:rPr>
+          <w:lang w:val="en-US"/>
+        </w:rPr>
+        <w:t xml:space="preserve">. </w:t>
+      </w:r>
+      <w:r>
+        <w:rPr>
+          <w:lang w:val="en-US"/>
+        </w:rPr>
+        <w:t>Natural Language Processing and Information Retrieval, p.4</w:t>
+      </w:r>
+      <w:r>
+        <w:rPr>
+          <w:lang w:val="en-US"/>
+        </w:rPr>
+        <w:t>.</w:t>
+      </w:r>
+    </w:p>
+  </w:footnote>
+  <w:footnote w:id="4">
+    <w:p>
+      <w:pPr>
+        <w:pStyle w:val="Funotentext"/>
+      </w:pPr>
+      <w:r>
+        <w:rPr>
+          <w:rStyle w:val="Funotenzeichen"/>
+        </w:rPr>
+        <w:footnoteRef/>
+      </w:r>
+      <w:r>
+        <w:rPr>
+          <w:lang w:val="en-US"/>
+        </w:rPr>
+        <w:t xml:space="preserve"> </w:t>
+      </w:r>
+      <w:r>
+        <w:rPr>
+          <w:lang w:val="en-US"/>
+        </w:rPr>
+        <w:t>Chung-Ang University. (2025). </w:t>
+      </w:r>
+      <w:r>
+        <w:rPr>
+          <w:i/>
+          <w:iCs/>
+          <w:lang w:val="en-US"/>
+        </w:rPr>
+        <w:t>Lecture 04: IR Evaluation Measures</w:t>
+      </w:r>
+      <w:r>
+        <w:rPr>
+          <w:lang w:val="en-US"/>
+        </w:rPr>
+        <w:t xml:space="preserve">. </w:t>
+      </w:r>
+      <w:r>
+        <w:rPr>
+          <w:lang w:val="en-US"/>
+        </w:rPr>
+        <w:t>Natural Language Processing and Information Retrieval, p.</w:t>
+      </w:r>
+      <w:r>
+        <w:rPr>
+          <w:lang w:val="en-US"/>
+        </w:rPr>
+        <w:t xml:space="preserve">10; </w:t>
+      </w:r>
+      <w:r>
+        <w:rPr>
+          <w:lang w:val="en-US"/>
+        </w:rPr>
+        <w:t>Baeza-Yates, R., &amp; Ribeiro-Neto, B. (2011). </w:t>
+      </w:r>
+      <w:r>
+        <w:rPr>
+          <w:i/>
+          <w:iCs/>
+          <w:lang w:val="en-US"/>
+        </w:rPr>
+        <w:t>Modern Information Retrieval: The Concepts and Technology behind Search</w:t>
+      </w:r>
+      <w:r>
+        <w:rPr>
+          <w:lang w:val="en-US"/>
+        </w:rPr>
+        <w:t xml:space="preserve"> (2nd ed.). </w:t>
+      </w:r>
+      <w:r>
+        <w:t xml:space="preserve">Addison-Wesley. (Original </w:t>
+      </w:r>
+      <w:proofErr w:type="spellStart"/>
+      <w:r>
+        <w:t>work</w:t>
+      </w:r>
+      <w:proofErr w:type="spellEnd"/>
+      <w:r>
+        <w:t xml:space="preserve"> </w:t>
+      </w:r>
+      <w:proofErr w:type="spellStart"/>
+      <w:r>
+        <w:t>published</w:t>
+      </w:r>
+      <w:proofErr w:type="spellEnd"/>
+      <w:r>
+        <w:t xml:space="preserve"> 1999)</w:t>
+      </w:r>
+    </w:p>
+  </w:footnote>
+  <w:footnote w:id="5">
+    <w:p>
+      <w:pPr>
+        <w:pStyle w:val="Funotentext"/>
+        <w:rPr>
+          <w:lang w:val="en-US"/>
+        </w:rPr>
+      </w:pPr>
+      <w:r>
+        <w:rPr>
+          <w:rStyle w:val="Funotenzeichen"/>
+        </w:rPr>
+        <w:footnoteRef/>
+      </w:r>
+      <w:r>
+        <w:rPr>
+          <w:lang w:val="en-US"/>
+        </w:rPr>
+        <w:t xml:space="preserve"> </w:t>
+      </w:r>
+      <w:r>
+        <w:rPr>
+          <w:lang w:val="en-US"/>
+        </w:rPr>
+        <w:t>Chung-Ang University. (2025). </w:t>
+      </w:r>
+      <w:r>
+        <w:rPr>
+          <w:i/>
+          <w:iCs/>
+          <w:lang w:val="en-US"/>
+        </w:rPr>
+        <w:t>Lecture 04: IR Evaluation Measures</w:t>
+      </w:r>
+      <w:r>
+        <w:rPr>
+          <w:lang w:val="en-US"/>
+        </w:rPr>
+        <w:t xml:space="preserve">. </w:t>
+      </w:r>
+      <w:r>
+        <w:rPr>
+          <w:lang w:val="en-US"/>
+        </w:rPr>
+        <w:t>Natural Language Processing and Information Retrieval, p.</w:t>
+      </w:r>
+      <w:r>
+        <w:rPr>
+          <w:lang w:val="en-US"/>
+        </w:rPr>
+        <w:t>13, 16</w:t>
+      </w:r>
+      <w:r>
+        <w:rPr>
+          <w:lang w:val="en-US"/>
+        </w:rPr>
+        <w:t>.</w:t>
+      </w:r>
+    </w:p>
+  </w:footnote>
+  <w:footnote w:id="6">
+    <w:p>
+      <w:pPr>
+        <w:pStyle w:val="Funotentext"/>
+        <w:rPr>
+          <w:lang w:val="en-US"/>
+        </w:rPr>
+      </w:pPr>
+      <w:r>
+        <w:rPr>
+          <w:rStyle w:val="Funotenzeichen"/>
+        </w:rPr>
+        <w:footnoteRef/>
+      </w:r>
+      <w:r>
+        <w:rPr>
+          <w:lang w:val="en-US"/>
+        </w:rPr>
+        <w:t xml:space="preserve"> </w:t>
+      </w:r>
+      <w:r>
+        <w:rPr>
+          <w:lang w:val="en-US"/>
+        </w:rPr>
+        <w:t>Chung-Ang University. (2025). </w:t>
+      </w:r>
+      <w:r>
+        <w:rPr>
+          <w:i/>
+          <w:iCs/>
+          <w:lang w:val="en-US"/>
+        </w:rPr>
+        <w:t>Lecture 04: IR Evaluation Measures</w:t>
+      </w:r>
+      <w:r>
+        <w:rPr>
+          <w:lang w:val="en-US"/>
+        </w:rPr>
+        <w:t xml:space="preserve">. </w:t>
+      </w:r>
+      <w:r>
+        <w:rPr>
+          <w:lang w:val="en-US"/>
+        </w:rPr>
+        <w:t>Natural Language Processing and Information Retrieval, p.</w:t>
+      </w:r>
+      <w:r>
+        <w:rPr>
+          <w:lang w:val="en-US"/>
+        </w:rPr>
+        <w:t>21</w:t>
+      </w:r>
+      <w:r>
+        <w:rPr>
+          <w:lang w:val="en-US"/>
+        </w:rPr>
+        <w:t>.</w:t>
+      </w:r>
+    </w:p>
+    <w:p>
+      <w:pPr>
+        <w:pStyle w:val="Funotentext"/>
+        <w:rPr>
+          <w:lang w:val="en-US"/>
+        </w:rPr>
+      </w:pPr>
     </w:p>
   </w:footnote>
 </w:footnotes>
@@ -2551,6 +3736,905 @@
 <file path=word/numbering.xml><?xml version="1.0" encoding="utf-8"?>
 <w:numbering xmlns:wpc="http://schemas.microsoft.com/office/word/2010/wordprocessingCanvas" xmlns:cx="http://schemas.microsoft.com/office/drawing/2014/chartex" xmlns:cx1="http://schemas.microsoft.com/office/drawing/2015/9/8/chartex" xmlns:cx2="http://schemas.microsoft.com/office/drawing/2015/10/21/chartex" xmlns:cx3="http://schemas.microsoft.com/office/drawing/2016/5/9/chartex" xmlns:cx4="http://schemas.microsoft.com/office/drawing/2016/5/10/chartex" xmlns:cx5="http://schemas.microsoft.com/office/drawing/2016/5/11/chartex" xmlns:cx6="http://schemas.microsoft.com/office/drawing/2016/5/12/chartex" xmlns:cx7="http://schemas.microsoft.com/office/drawing/2016/5/13/chartex" xmlns:cx8="http://schemas.microsoft.com/office/drawing/2016/5/14/chartex" xmlns:mc="http://schemas.openxmlformats.org/markup-compatibility/2006" xmlns:aink="http://schemas.microsoft.com/office/drawing/2016/ink" xmlns:am3d="http://schemas.microsoft.com/office/drawing/2017/model3d" xmlns:o="urn:schemas-microsoft-com:office:office" xmlns:oel="http://schemas.microsoft.com/office/2019/extlst" xmlns:r="http://schemas.openxmlformats.org/officeDocument/2006/relationships" xmlns:m="http://schemas.openxmlformats.org/officeDocument/2006/math" xmlns:v="urn:schemas-microsoft-com:vml" xmlns:wp14="http://schemas.microsoft.com/office/word/2010/wordprocessingDrawing" xmlns:wp="http://schemas.openxmlformats.org/drawingml/2006/wordprocessingDrawing" xmlns:w10="urn:schemas-microsoft-com:office:word" xmlns:w="http://schemas.openxmlformats.org/wordprocessingml/2006/main" xmlns:w14="http://schemas.microsoft.com/office/word/2010/wordml" xmlns:w15="http://schemas.microsoft.com/office/word/2012/wordml" xmlns:w16cex="http://schemas.microsoft.com/office/word/2018/wordml/cex" xmlns:w16cid="http://schemas.microsoft.com/office/word/2016/wordml/cid" xmlns:w16="http://schemas.microsoft.com/office/word/2018/wordml" xmlns:w16du="http://schemas.microsoft.com/office/word/2023/wordml/word16du" xmlns:w16sdtdh="http://schemas.microsoft.com/office/word/2020/wordml/sdtdatahash" xmlns:w16sdtfl="http://schemas.microsoft.com/office/word/2024/wordml/sdtformatlock" xmlns:w16se="http://schemas.microsoft.com/office/word/2015/wordml/symex" xmlns:wpg="http://schemas.microsoft.com/office/word/2010/wordprocessingGroup" xmlns:wpi="http://schemas.microsoft.com/office/word/2010/wordprocessingInk" xmlns:wne="http://schemas.microsoft.com/office/word/2006/wordml" xmlns:wps="http://schemas.microsoft.com/office/word/2010/wordprocessingShape" mc:Ignorable="w14 w15 w16se w16cid w16 w16cex w16sdtdh w16sdtfl w16du wp14">
   <w:abstractNum w:abstractNumId="0" w15:restartNumberingAfterBreak="0">
+    <w:nsid w:val="0EF90D17"/>
+    <w:multiLevelType w:val="multilevel"/>
+    <w:tmpl w:val="D612112E"/>
+    <w:lvl w:ilvl="0">
+      <w:start w:val="1"/>
+      <w:numFmt w:val="bullet"/>
+      <w:lvlText w:val=""/>
+      <w:lvlJc w:val="left"/>
+      <w:pPr>
+        <w:tabs>
+          <w:tab w:val="num" w:pos="720"/>
+        </w:tabs>
+        <w:ind w:left="720" w:hanging="360"/>
+      </w:pPr>
+      <w:rPr>
+        <w:rFonts w:ascii="Symbol" w:hAnsi="Symbol" w:hint="default"/>
+        <w:sz w:val="20"/>
+      </w:rPr>
+    </w:lvl>
+    <w:lvl w:ilvl="1" w:tentative="1">
+      <w:start w:val="1"/>
+      <w:numFmt w:val="bullet"/>
+      <w:lvlText w:val=""/>
+      <w:lvlJc w:val="left"/>
+      <w:pPr>
+        <w:tabs>
+          <w:tab w:val="num" w:pos="1440"/>
+        </w:tabs>
+        <w:ind w:left="1440" w:hanging="360"/>
+      </w:pPr>
+      <w:rPr>
+        <w:rFonts w:ascii="Symbol" w:hAnsi="Symbol" w:hint="default"/>
+        <w:sz w:val="20"/>
+      </w:rPr>
+    </w:lvl>
+    <w:lvl w:ilvl="2" w:tentative="1">
+      <w:start w:val="1"/>
+      <w:numFmt w:val="bullet"/>
+      <w:lvlText w:val=""/>
+      <w:lvlJc w:val="left"/>
+      <w:pPr>
+        <w:tabs>
+          <w:tab w:val="num" w:pos="2160"/>
+        </w:tabs>
+        <w:ind w:left="2160" w:hanging="360"/>
+      </w:pPr>
+      <w:rPr>
+        <w:rFonts w:ascii="Symbol" w:hAnsi="Symbol" w:hint="default"/>
+        <w:sz w:val="20"/>
+      </w:rPr>
+    </w:lvl>
+    <w:lvl w:ilvl="3" w:tentative="1">
+      <w:start w:val="1"/>
+      <w:numFmt w:val="bullet"/>
+      <w:lvlText w:val=""/>
+      <w:lvlJc w:val="left"/>
+      <w:pPr>
+        <w:tabs>
+          <w:tab w:val="num" w:pos="2880"/>
+        </w:tabs>
+        <w:ind w:left="2880" w:hanging="360"/>
+      </w:pPr>
+      <w:rPr>
+        <w:rFonts w:ascii="Symbol" w:hAnsi="Symbol" w:hint="default"/>
+        <w:sz w:val="20"/>
+      </w:rPr>
+    </w:lvl>
+    <w:lvl w:ilvl="4" w:tentative="1">
+      <w:start w:val="1"/>
+      <w:numFmt w:val="bullet"/>
+      <w:lvlText w:val=""/>
+      <w:lvlJc w:val="left"/>
+      <w:pPr>
+        <w:tabs>
+          <w:tab w:val="num" w:pos="3600"/>
+        </w:tabs>
+        <w:ind w:left="3600" w:hanging="360"/>
+      </w:pPr>
+      <w:rPr>
+        <w:rFonts w:ascii="Symbol" w:hAnsi="Symbol" w:hint="default"/>
+        <w:sz w:val="20"/>
+      </w:rPr>
+    </w:lvl>
+    <w:lvl w:ilvl="5" w:tentative="1">
+      <w:start w:val="1"/>
+      <w:numFmt w:val="bullet"/>
+      <w:lvlText w:val=""/>
+      <w:lvlJc w:val="left"/>
+      <w:pPr>
+        <w:tabs>
+          <w:tab w:val="num" w:pos="4320"/>
+        </w:tabs>
+        <w:ind w:left="4320" w:hanging="360"/>
+      </w:pPr>
+      <w:rPr>
+        <w:rFonts w:ascii="Symbol" w:hAnsi="Symbol" w:hint="default"/>
+        <w:sz w:val="20"/>
+      </w:rPr>
+    </w:lvl>
+    <w:lvl w:ilvl="6" w:tentative="1">
+      <w:start w:val="1"/>
+      <w:numFmt w:val="bullet"/>
+      <w:lvlText w:val=""/>
+      <w:lvlJc w:val="left"/>
+      <w:pPr>
+        <w:tabs>
+          <w:tab w:val="num" w:pos="5040"/>
+        </w:tabs>
+        <w:ind w:left="5040" w:hanging="360"/>
+      </w:pPr>
+      <w:rPr>
+        <w:rFonts w:ascii="Symbol" w:hAnsi="Symbol" w:hint="default"/>
+        <w:sz w:val="20"/>
+      </w:rPr>
+    </w:lvl>
+    <w:lvl w:ilvl="7" w:tentative="1">
+      <w:start w:val="1"/>
+      <w:numFmt w:val="bullet"/>
+      <w:lvlText w:val=""/>
+      <w:lvlJc w:val="left"/>
+      <w:pPr>
+        <w:tabs>
+          <w:tab w:val="num" w:pos="5760"/>
+        </w:tabs>
+        <w:ind w:left="5760" w:hanging="360"/>
+      </w:pPr>
+      <w:rPr>
+        <w:rFonts w:ascii="Symbol" w:hAnsi="Symbol" w:hint="default"/>
+        <w:sz w:val="20"/>
+      </w:rPr>
+    </w:lvl>
+    <w:lvl w:ilvl="8" w:tentative="1">
+      <w:start w:val="1"/>
+      <w:numFmt w:val="bullet"/>
+      <w:lvlText w:val=""/>
+      <w:lvlJc w:val="left"/>
+      <w:pPr>
+        <w:tabs>
+          <w:tab w:val="num" w:pos="6480"/>
+        </w:tabs>
+        <w:ind w:left="6480" w:hanging="360"/>
+      </w:pPr>
+      <w:rPr>
+        <w:rFonts w:ascii="Symbol" w:hAnsi="Symbol" w:hint="default"/>
+        <w:sz w:val="20"/>
+      </w:rPr>
+    </w:lvl>
+  </w:abstractNum>
+  <w:abstractNum w:abstractNumId="1" w15:restartNumberingAfterBreak="0">
+    <w:nsid w:val="363430EB"/>
+    <w:multiLevelType w:val="multilevel"/>
+    <w:tmpl w:val="CEF8A636"/>
+    <w:lvl w:ilvl="0">
+      <w:start w:val="1"/>
+      <w:numFmt w:val="decimal"/>
+      <w:lvlText w:val="%1."/>
+      <w:lvlJc w:val="left"/>
+      <w:pPr>
+        <w:tabs>
+          <w:tab w:val="num" w:pos="720"/>
+        </w:tabs>
+        <w:ind w:left="720" w:hanging="360"/>
+      </w:pPr>
+    </w:lvl>
+    <w:lvl w:ilvl="1" w:tentative="1">
+      <w:start w:val="1"/>
+      <w:numFmt w:val="decimal"/>
+      <w:lvlText w:val="%2."/>
+      <w:lvlJc w:val="left"/>
+      <w:pPr>
+        <w:tabs>
+          <w:tab w:val="num" w:pos="1440"/>
+        </w:tabs>
+        <w:ind w:left="1440" w:hanging="360"/>
+      </w:pPr>
+    </w:lvl>
+    <w:lvl w:ilvl="2" w:tentative="1">
+      <w:start w:val="1"/>
+      <w:numFmt w:val="decimal"/>
+      <w:lvlText w:val="%3."/>
+      <w:lvlJc w:val="left"/>
+      <w:pPr>
+        <w:tabs>
+          <w:tab w:val="num" w:pos="2160"/>
+        </w:tabs>
+        <w:ind w:left="2160" w:hanging="360"/>
+      </w:pPr>
+    </w:lvl>
+    <w:lvl w:ilvl="3" w:tentative="1">
+      <w:start w:val="1"/>
+      <w:numFmt w:val="decimal"/>
+      <w:lvlText w:val="%4."/>
+      <w:lvlJc w:val="left"/>
+      <w:pPr>
+        <w:tabs>
+          <w:tab w:val="num" w:pos="2880"/>
+        </w:tabs>
+        <w:ind w:left="2880" w:hanging="360"/>
+      </w:pPr>
+    </w:lvl>
+    <w:lvl w:ilvl="4" w:tentative="1">
+      <w:start w:val="1"/>
+      <w:numFmt w:val="decimal"/>
+      <w:lvlText w:val="%5."/>
+      <w:lvlJc w:val="left"/>
+      <w:pPr>
+        <w:tabs>
+          <w:tab w:val="num" w:pos="3600"/>
+        </w:tabs>
+        <w:ind w:left="3600" w:hanging="360"/>
+      </w:pPr>
+    </w:lvl>
+    <w:lvl w:ilvl="5" w:tentative="1">
+      <w:start w:val="1"/>
+      <w:numFmt w:val="decimal"/>
+      <w:lvlText w:val="%6."/>
+      <w:lvlJc w:val="left"/>
+      <w:pPr>
+        <w:tabs>
+          <w:tab w:val="num" w:pos="4320"/>
+        </w:tabs>
+        <w:ind w:left="4320" w:hanging="360"/>
+      </w:pPr>
+    </w:lvl>
+    <w:lvl w:ilvl="6" w:tentative="1">
+      <w:start w:val="1"/>
+      <w:numFmt w:val="decimal"/>
+      <w:lvlText w:val="%7."/>
+      <w:lvlJc w:val="left"/>
+      <w:pPr>
+        <w:tabs>
+          <w:tab w:val="num" w:pos="5040"/>
+        </w:tabs>
+        <w:ind w:left="5040" w:hanging="360"/>
+      </w:pPr>
+    </w:lvl>
+    <w:lvl w:ilvl="7" w:tentative="1">
+      <w:start w:val="1"/>
+      <w:numFmt w:val="decimal"/>
+      <w:lvlText w:val="%8."/>
+      <w:lvlJc w:val="left"/>
+      <w:pPr>
+        <w:tabs>
+          <w:tab w:val="num" w:pos="5760"/>
+        </w:tabs>
+        <w:ind w:left="5760" w:hanging="360"/>
+      </w:pPr>
+    </w:lvl>
+    <w:lvl w:ilvl="8" w:tentative="1">
+      <w:start w:val="1"/>
+      <w:numFmt w:val="decimal"/>
+      <w:lvlText w:val="%9."/>
+      <w:lvlJc w:val="left"/>
+      <w:pPr>
+        <w:tabs>
+          <w:tab w:val="num" w:pos="6480"/>
+        </w:tabs>
+        <w:ind w:left="6480" w:hanging="360"/>
+      </w:pPr>
+    </w:lvl>
+  </w:abstractNum>
+  <w:abstractNum w:abstractNumId="2" w15:restartNumberingAfterBreak="0">
+    <w:nsid w:val="3AFB7868"/>
+    <w:multiLevelType w:val="multilevel"/>
+    <w:tmpl w:val="E7D68238"/>
+    <w:lvl w:ilvl="0">
+      <w:start w:val="1"/>
+      <w:numFmt w:val="bullet"/>
+      <w:lvlText w:val=""/>
+      <w:lvlJc w:val="left"/>
+      <w:pPr>
+        <w:tabs>
+          <w:tab w:val="num" w:pos="720"/>
+        </w:tabs>
+        <w:ind w:left="720" w:hanging="360"/>
+      </w:pPr>
+      <w:rPr>
+        <w:rFonts w:ascii="Symbol" w:hAnsi="Symbol" w:hint="default"/>
+        <w:sz w:val="20"/>
+      </w:rPr>
+    </w:lvl>
+    <w:lvl w:ilvl="1" w:tentative="1">
+      <w:start w:val="1"/>
+      <w:numFmt w:val="bullet"/>
+      <w:lvlText w:val=""/>
+      <w:lvlJc w:val="left"/>
+      <w:pPr>
+        <w:tabs>
+          <w:tab w:val="num" w:pos="1440"/>
+        </w:tabs>
+        <w:ind w:left="1440" w:hanging="360"/>
+      </w:pPr>
+      <w:rPr>
+        <w:rFonts w:ascii="Symbol" w:hAnsi="Symbol" w:hint="default"/>
+        <w:sz w:val="20"/>
+      </w:rPr>
+    </w:lvl>
+    <w:lvl w:ilvl="2" w:tentative="1">
+      <w:start w:val="1"/>
+      <w:numFmt w:val="bullet"/>
+      <w:lvlText w:val=""/>
+      <w:lvlJc w:val="left"/>
+      <w:pPr>
+        <w:tabs>
+          <w:tab w:val="num" w:pos="2160"/>
+        </w:tabs>
+        <w:ind w:left="2160" w:hanging="360"/>
+      </w:pPr>
+      <w:rPr>
+        <w:rFonts w:ascii="Symbol" w:hAnsi="Symbol" w:hint="default"/>
+        <w:sz w:val="20"/>
+      </w:rPr>
+    </w:lvl>
+    <w:lvl w:ilvl="3" w:tentative="1">
+      <w:start w:val="1"/>
+      <w:numFmt w:val="bullet"/>
+      <w:lvlText w:val=""/>
+      <w:lvlJc w:val="left"/>
+      <w:pPr>
+        <w:tabs>
+          <w:tab w:val="num" w:pos="2880"/>
+        </w:tabs>
+        <w:ind w:left="2880" w:hanging="360"/>
+      </w:pPr>
+      <w:rPr>
+        <w:rFonts w:ascii="Symbol" w:hAnsi="Symbol" w:hint="default"/>
+        <w:sz w:val="20"/>
+      </w:rPr>
+    </w:lvl>
+    <w:lvl w:ilvl="4" w:tentative="1">
+      <w:start w:val="1"/>
+      <w:numFmt w:val="bullet"/>
+      <w:lvlText w:val=""/>
+      <w:lvlJc w:val="left"/>
+      <w:pPr>
+        <w:tabs>
+          <w:tab w:val="num" w:pos="3600"/>
+        </w:tabs>
+        <w:ind w:left="3600" w:hanging="360"/>
+      </w:pPr>
+      <w:rPr>
+        <w:rFonts w:ascii="Symbol" w:hAnsi="Symbol" w:hint="default"/>
+        <w:sz w:val="20"/>
+      </w:rPr>
+    </w:lvl>
+    <w:lvl w:ilvl="5" w:tentative="1">
+      <w:start w:val="1"/>
+      <w:numFmt w:val="bullet"/>
+      <w:lvlText w:val=""/>
+      <w:lvlJc w:val="left"/>
+      <w:pPr>
+        <w:tabs>
+          <w:tab w:val="num" w:pos="4320"/>
+        </w:tabs>
+        <w:ind w:left="4320" w:hanging="360"/>
+      </w:pPr>
+      <w:rPr>
+        <w:rFonts w:ascii="Symbol" w:hAnsi="Symbol" w:hint="default"/>
+        <w:sz w:val="20"/>
+      </w:rPr>
+    </w:lvl>
+    <w:lvl w:ilvl="6" w:tentative="1">
+      <w:start w:val="1"/>
+      <w:numFmt w:val="bullet"/>
+      <w:lvlText w:val=""/>
+      <w:lvlJc w:val="left"/>
+      <w:pPr>
+        <w:tabs>
+          <w:tab w:val="num" w:pos="5040"/>
+        </w:tabs>
+        <w:ind w:left="5040" w:hanging="360"/>
+      </w:pPr>
+      <w:rPr>
+        <w:rFonts w:ascii="Symbol" w:hAnsi="Symbol" w:hint="default"/>
+        <w:sz w:val="20"/>
+      </w:rPr>
+    </w:lvl>
+    <w:lvl w:ilvl="7" w:tentative="1">
+      <w:start w:val="1"/>
+      <w:numFmt w:val="bullet"/>
+      <w:lvlText w:val=""/>
+      <w:lvlJc w:val="left"/>
+      <w:pPr>
+        <w:tabs>
+          <w:tab w:val="num" w:pos="5760"/>
+        </w:tabs>
+        <w:ind w:left="5760" w:hanging="360"/>
+      </w:pPr>
+      <w:rPr>
+        <w:rFonts w:ascii="Symbol" w:hAnsi="Symbol" w:hint="default"/>
+        <w:sz w:val="20"/>
+      </w:rPr>
+    </w:lvl>
+    <w:lvl w:ilvl="8" w:tentative="1">
+      <w:start w:val="1"/>
+      <w:numFmt w:val="bullet"/>
+      <w:lvlText w:val=""/>
+      <w:lvlJc w:val="left"/>
+      <w:pPr>
+        <w:tabs>
+          <w:tab w:val="num" w:pos="6480"/>
+        </w:tabs>
+        <w:ind w:left="6480" w:hanging="360"/>
+      </w:pPr>
+      <w:rPr>
+        <w:rFonts w:ascii="Symbol" w:hAnsi="Symbol" w:hint="default"/>
+        <w:sz w:val="20"/>
+      </w:rPr>
+    </w:lvl>
+  </w:abstractNum>
+  <w:abstractNum w:abstractNumId="3" w15:restartNumberingAfterBreak="0">
+    <w:nsid w:val="512A09FE"/>
+    <w:multiLevelType w:val="multilevel"/>
+    <w:tmpl w:val="FD5EB28C"/>
+    <w:lvl w:ilvl="0">
+      <w:start w:val="1"/>
+      <w:numFmt w:val="bullet"/>
+      <w:lvlText w:val=""/>
+      <w:lvlJc w:val="left"/>
+      <w:pPr>
+        <w:tabs>
+          <w:tab w:val="num" w:pos="720"/>
+        </w:tabs>
+        <w:ind w:left="720" w:hanging="360"/>
+      </w:pPr>
+      <w:rPr>
+        <w:rFonts w:ascii="Symbol" w:hAnsi="Symbol" w:hint="default"/>
+        <w:sz w:val="20"/>
+      </w:rPr>
+    </w:lvl>
+    <w:lvl w:ilvl="1" w:tentative="1">
+      <w:start w:val="1"/>
+      <w:numFmt w:val="bullet"/>
+      <w:lvlText w:val=""/>
+      <w:lvlJc w:val="left"/>
+      <w:pPr>
+        <w:tabs>
+          <w:tab w:val="num" w:pos="1440"/>
+        </w:tabs>
+        <w:ind w:left="1440" w:hanging="360"/>
+      </w:pPr>
+      <w:rPr>
+        <w:rFonts w:ascii="Symbol" w:hAnsi="Symbol" w:hint="default"/>
+        <w:sz w:val="20"/>
+      </w:rPr>
+    </w:lvl>
+    <w:lvl w:ilvl="2" w:tentative="1">
+      <w:start w:val="1"/>
+      <w:numFmt w:val="bullet"/>
+      <w:lvlText w:val=""/>
+      <w:lvlJc w:val="left"/>
+      <w:pPr>
+        <w:tabs>
+          <w:tab w:val="num" w:pos="2160"/>
+        </w:tabs>
+        <w:ind w:left="2160" w:hanging="360"/>
+      </w:pPr>
+      <w:rPr>
+        <w:rFonts w:ascii="Symbol" w:hAnsi="Symbol" w:hint="default"/>
+        <w:sz w:val="20"/>
+      </w:rPr>
+    </w:lvl>
+    <w:lvl w:ilvl="3" w:tentative="1">
+      <w:start w:val="1"/>
+      <w:numFmt w:val="bullet"/>
+      <w:lvlText w:val=""/>
+      <w:lvlJc w:val="left"/>
+      <w:pPr>
+        <w:tabs>
+          <w:tab w:val="num" w:pos="2880"/>
+        </w:tabs>
+        <w:ind w:left="2880" w:hanging="360"/>
+      </w:pPr>
+      <w:rPr>
+        <w:rFonts w:ascii="Symbol" w:hAnsi="Symbol" w:hint="default"/>
+        <w:sz w:val="20"/>
+      </w:rPr>
+    </w:lvl>
+    <w:lvl w:ilvl="4" w:tentative="1">
+      <w:start w:val="1"/>
+      <w:numFmt w:val="bullet"/>
+      <w:lvlText w:val=""/>
+      <w:lvlJc w:val="left"/>
+      <w:pPr>
+        <w:tabs>
+          <w:tab w:val="num" w:pos="3600"/>
+        </w:tabs>
+        <w:ind w:left="3600" w:hanging="360"/>
+      </w:pPr>
+      <w:rPr>
+        <w:rFonts w:ascii="Symbol" w:hAnsi="Symbol" w:hint="default"/>
+        <w:sz w:val="20"/>
+      </w:rPr>
+    </w:lvl>
+    <w:lvl w:ilvl="5" w:tentative="1">
+      <w:start w:val="1"/>
+      <w:numFmt w:val="bullet"/>
+      <w:lvlText w:val=""/>
+      <w:lvlJc w:val="left"/>
+      <w:pPr>
+        <w:tabs>
+          <w:tab w:val="num" w:pos="4320"/>
+        </w:tabs>
+        <w:ind w:left="4320" w:hanging="360"/>
+      </w:pPr>
+      <w:rPr>
+        <w:rFonts w:ascii="Symbol" w:hAnsi="Symbol" w:hint="default"/>
+        <w:sz w:val="20"/>
+      </w:rPr>
+    </w:lvl>
+    <w:lvl w:ilvl="6" w:tentative="1">
+      <w:start w:val="1"/>
+      <w:numFmt w:val="bullet"/>
+      <w:lvlText w:val=""/>
+      <w:lvlJc w:val="left"/>
+      <w:pPr>
+        <w:tabs>
+          <w:tab w:val="num" w:pos="5040"/>
+        </w:tabs>
+        <w:ind w:left="5040" w:hanging="360"/>
+      </w:pPr>
+      <w:rPr>
+        <w:rFonts w:ascii="Symbol" w:hAnsi="Symbol" w:hint="default"/>
+        <w:sz w:val="20"/>
+      </w:rPr>
+    </w:lvl>
+    <w:lvl w:ilvl="7" w:tentative="1">
+      <w:start w:val="1"/>
+      <w:numFmt w:val="bullet"/>
+      <w:lvlText w:val=""/>
+      <w:lvlJc w:val="left"/>
+      <w:pPr>
+        <w:tabs>
+          <w:tab w:val="num" w:pos="5760"/>
+        </w:tabs>
+        <w:ind w:left="5760" w:hanging="360"/>
+      </w:pPr>
+      <w:rPr>
+        <w:rFonts w:ascii="Symbol" w:hAnsi="Symbol" w:hint="default"/>
+        <w:sz w:val="20"/>
+      </w:rPr>
+    </w:lvl>
+    <w:lvl w:ilvl="8" w:tentative="1">
+      <w:start w:val="1"/>
+      <w:numFmt w:val="bullet"/>
+      <w:lvlText w:val=""/>
+      <w:lvlJc w:val="left"/>
+      <w:pPr>
+        <w:tabs>
+          <w:tab w:val="num" w:pos="6480"/>
+        </w:tabs>
+        <w:ind w:left="6480" w:hanging="360"/>
+      </w:pPr>
+      <w:rPr>
+        <w:rFonts w:ascii="Symbol" w:hAnsi="Symbol" w:hint="default"/>
+        <w:sz w:val="20"/>
+      </w:rPr>
+    </w:lvl>
+  </w:abstractNum>
+  <w:abstractNum w:abstractNumId="4" w15:restartNumberingAfterBreak="0">
+    <w:nsid w:val="5B5B06CA"/>
+    <w:multiLevelType w:val="multilevel"/>
+    <w:tmpl w:val="63F62E46"/>
+    <w:lvl w:ilvl="0">
+      <w:start w:val="1"/>
+      <w:numFmt w:val="decimal"/>
+      <w:lvlText w:val="%1."/>
+      <w:lvlJc w:val="left"/>
+      <w:pPr>
+        <w:tabs>
+          <w:tab w:val="num" w:pos="720"/>
+        </w:tabs>
+        <w:ind w:left="720" w:hanging="360"/>
+      </w:pPr>
+    </w:lvl>
+    <w:lvl w:ilvl="1" w:tentative="1">
+      <w:start w:val="1"/>
+      <w:numFmt w:val="decimal"/>
+      <w:lvlText w:val="%2."/>
+      <w:lvlJc w:val="left"/>
+      <w:pPr>
+        <w:tabs>
+          <w:tab w:val="num" w:pos="1440"/>
+        </w:tabs>
+        <w:ind w:left="1440" w:hanging="360"/>
+      </w:pPr>
+    </w:lvl>
+    <w:lvl w:ilvl="2" w:tentative="1">
+      <w:start w:val="1"/>
+      <w:numFmt w:val="decimal"/>
+      <w:lvlText w:val="%3."/>
+      <w:lvlJc w:val="left"/>
+      <w:pPr>
+        <w:tabs>
+          <w:tab w:val="num" w:pos="2160"/>
+        </w:tabs>
+        <w:ind w:left="2160" w:hanging="360"/>
+      </w:pPr>
+    </w:lvl>
+    <w:lvl w:ilvl="3" w:tentative="1">
+      <w:start w:val="1"/>
+      <w:numFmt w:val="decimal"/>
+      <w:lvlText w:val="%4."/>
+      <w:lvlJc w:val="left"/>
+      <w:pPr>
+        <w:tabs>
+          <w:tab w:val="num" w:pos="2880"/>
+        </w:tabs>
+        <w:ind w:left="2880" w:hanging="360"/>
+      </w:pPr>
+    </w:lvl>
+    <w:lvl w:ilvl="4" w:tentative="1">
+      <w:start w:val="1"/>
+      <w:numFmt w:val="decimal"/>
+      <w:lvlText w:val="%5."/>
+      <w:lvlJc w:val="left"/>
+      <w:pPr>
+        <w:tabs>
+          <w:tab w:val="num" w:pos="3600"/>
+        </w:tabs>
+        <w:ind w:left="3600" w:hanging="360"/>
+      </w:pPr>
+    </w:lvl>
+    <w:lvl w:ilvl="5" w:tentative="1">
+      <w:start w:val="1"/>
+      <w:numFmt w:val="decimal"/>
+      <w:lvlText w:val="%6."/>
+      <w:lvlJc w:val="left"/>
+      <w:pPr>
+        <w:tabs>
+          <w:tab w:val="num" w:pos="4320"/>
+        </w:tabs>
+        <w:ind w:left="4320" w:hanging="360"/>
+      </w:pPr>
+    </w:lvl>
+    <w:lvl w:ilvl="6" w:tentative="1">
+      <w:start w:val="1"/>
+      <w:numFmt w:val="decimal"/>
+      <w:lvlText w:val="%7."/>
+      <w:lvlJc w:val="left"/>
+      <w:pPr>
+        <w:tabs>
+          <w:tab w:val="num" w:pos="5040"/>
+        </w:tabs>
+        <w:ind w:left="5040" w:hanging="360"/>
+      </w:pPr>
+    </w:lvl>
+    <w:lvl w:ilvl="7" w:tentative="1">
+      <w:start w:val="1"/>
+      <w:numFmt w:val="decimal"/>
+      <w:lvlText w:val="%8."/>
+      <w:lvlJc w:val="left"/>
+      <w:pPr>
+        <w:tabs>
+          <w:tab w:val="num" w:pos="5760"/>
+        </w:tabs>
+        <w:ind w:left="5760" w:hanging="360"/>
+      </w:pPr>
+    </w:lvl>
+    <w:lvl w:ilvl="8" w:tentative="1">
+      <w:start w:val="1"/>
+      <w:numFmt w:val="decimal"/>
+      <w:lvlText w:val="%9."/>
+      <w:lvlJc w:val="left"/>
+      <w:pPr>
+        <w:tabs>
+          <w:tab w:val="num" w:pos="6480"/>
+        </w:tabs>
+        <w:ind w:left="6480" w:hanging="360"/>
+      </w:pPr>
+    </w:lvl>
+  </w:abstractNum>
+  <w:abstractNum w:abstractNumId="5" w15:restartNumberingAfterBreak="0">
+    <w:nsid w:val="62842881"/>
+    <w:multiLevelType w:val="multilevel"/>
+    <w:tmpl w:val="233CFFCE"/>
+    <w:lvl w:ilvl="0">
+      <w:start w:val="1"/>
+      <w:numFmt w:val="decimal"/>
+      <w:lvlText w:val="%1."/>
+      <w:lvlJc w:val="left"/>
+      <w:pPr>
+        <w:tabs>
+          <w:tab w:val="num" w:pos="720"/>
+        </w:tabs>
+        <w:ind w:left="720" w:hanging="360"/>
+      </w:pPr>
+    </w:lvl>
+    <w:lvl w:ilvl="1" w:tentative="1">
+      <w:start w:val="1"/>
+      <w:numFmt w:val="decimal"/>
+      <w:lvlText w:val="%2."/>
+      <w:lvlJc w:val="left"/>
+      <w:pPr>
+        <w:tabs>
+          <w:tab w:val="num" w:pos="1440"/>
+        </w:tabs>
+        <w:ind w:left="1440" w:hanging="360"/>
+      </w:pPr>
+    </w:lvl>
+    <w:lvl w:ilvl="2" w:tentative="1">
+      <w:start w:val="1"/>
+      <w:numFmt w:val="decimal"/>
+      <w:lvlText w:val="%3."/>
+      <w:lvlJc w:val="left"/>
+      <w:pPr>
+        <w:tabs>
+          <w:tab w:val="num" w:pos="2160"/>
+        </w:tabs>
+        <w:ind w:left="2160" w:hanging="360"/>
+      </w:pPr>
+    </w:lvl>
+    <w:lvl w:ilvl="3" w:tentative="1">
+      <w:start w:val="1"/>
+      <w:numFmt w:val="decimal"/>
+      <w:lvlText w:val="%4."/>
+      <w:lvlJc w:val="left"/>
+      <w:pPr>
+        <w:tabs>
+          <w:tab w:val="num" w:pos="2880"/>
+        </w:tabs>
+        <w:ind w:left="2880" w:hanging="360"/>
+      </w:pPr>
+    </w:lvl>
+    <w:lvl w:ilvl="4" w:tentative="1">
+      <w:start w:val="1"/>
+      <w:numFmt w:val="decimal"/>
+      <w:lvlText w:val="%5."/>
+      <w:lvlJc w:val="left"/>
+      <w:pPr>
+        <w:tabs>
+          <w:tab w:val="num" w:pos="3600"/>
+        </w:tabs>
+        <w:ind w:left="3600" w:hanging="360"/>
+      </w:pPr>
+    </w:lvl>
+    <w:lvl w:ilvl="5" w:tentative="1">
+      <w:start w:val="1"/>
+      <w:numFmt w:val="decimal"/>
+      <w:lvlText w:val="%6."/>
+      <w:lvlJc w:val="left"/>
+      <w:pPr>
+        <w:tabs>
+          <w:tab w:val="num" w:pos="4320"/>
+        </w:tabs>
+        <w:ind w:left="4320" w:hanging="360"/>
+      </w:pPr>
+    </w:lvl>
+    <w:lvl w:ilvl="6" w:tentative="1">
+      <w:start w:val="1"/>
+      <w:numFmt w:val="decimal"/>
+      <w:lvlText w:val="%7."/>
+      <w:lvlJc w:val="left"/>
+      <w:pPr>
+        <w:tabs>
+          <w:tab w:val="num" w:pos="5040"/>
+        </w:tabs>
+        <w:ind w:left="5040" w:hanging="360"/>
+      </w:pPr>
+    </w:lvl>
+    <w:lvl w:ilvl="7" w:tentative="1">
+      <w:start w:val="1"/>
+      <w:numFmt w:val="decimal"/>
+      <w:lvlText w:val="%8."/>
+      <w:lvlJc w:val="left"/>
+      <w:pPr>
+        <w:tabs>
+          <w:tab w:val="num" w:pos="5760"/>
+        </w:tabs>
+        <w:ind w:left="5760" w:hanging="360"/>
+      </w:pPr>
+    </w:lvl>
+    <w:lvl w:ilvl="8" w:tentative="1">
+      <w:start w:val="1"/>
+      <w:numFmt w:val="decimal"/>
+      <w:lvlText w:val="%9."/>
+      <w:lvlJc w:val="left"/>
+      <w:pPr>
+        <w:tabs>
+          <w:tab w:val="num" w:pos="6480"/>
+        </w:tabs>
+        <w:ind w:left="6480" w:hanging="360"/>
+      </w:pPr>
+    </w:lvl>
+  </w:abstractNum>
+  <w:abstractNum w:abstractNumId="6" w15:restartNumberingAfterBreak="0">
+    <w:nsid w:val="6D301937"/>
+    <w:multiLevelType w:val="multilevel"/>
+    <w:tmpl w:val="F85ECB88"/>
+    <w:lvl w:ilvl="0">
+      <w:start w:val="1"/>
+      <w:numFmt w:val="decimal"/>
+      <w:lvlText w:val="%1."/>
+      <w:lvlJc w:val="left"/>
+      <w:pPr>
+        <w:tabs>
+          <w:tab w:val="num" w:pos="720"/>
+        </w:tabs>
+        <w:ind w:left="720" w:hanging="360"/>
+      </w:pPr>
+    </w:lvl>
+    <w:lvl w:ilvl="1" w:tentative="1">
+      <w:start w:val="1"/>
+      <w:numFmt w:val="decimal"/>
+      <w:lvlText w:val="%2."/>
+      <w:lvlJc w:val="left"/>
+      <w:pPr>
+        <w:tabs>
+          <w:tab w:val="num" w:pos="1440"/>
+        </w:tabs>
+        <w:ind w:left="1440" w:hanging="360"/>
+      </w:pPr>
+    </w:lvl>
+    <w:lvl w:ilvl="2" w:tentative="1">
+      <w:start w:val="1"/>
+      <w:numFmt w:val="decimal"/>
+      <w:lvlText w:val="%3."/>
+      <w:lvlJc w:val="left"/>
+      <w:pPr>
+        <w:tabs>
+          <w:tab w:val="num" w:pos="2160"/>
+        </w:tabs>
+        <w:ind w:left="2160" w:hanging="360"/>
+      </w:pPr>
+    </w:lvl>
+    <w:lvl w:ilvl="3" w:tentative="1">
+      <w:start w:val="1"/>
+      <w:numFmt w:val="decimal"/>
+      <w:lvlText w:val="%4."/>
+      <w:lvlJc w:val="left"/>
+      <w:pPr>
+        <w:tabs>
+          <w:tab w:val="num" w:pos="2880"/>
+        </w:tabs>
+        <w:ind w:left="2880" w:hanging="360"/>
+      </w:pPr>
+    </w:lvl>
+    <w:lvl w:ilvl="4" w:tentative="1">
+      <w:start w:val="1"/>
+      <w:numFmt w:val="decimal"/>
+      <w:lvlText w:val="%5."/>
+      <w:lvlJc w:val="left"/>
+      <w:pPr>
+        <w:tabs>
+          <w:tab w:val="num" w:pos="3600"/>
+        </w:tabs>
+        <w:ind w:left="3600" w:hanging="360"/>
+      </w:pPr>
+    </w:lvl>
+    <w:lvl w:ilvl="5" w:tentative="1">
+      <w:start w:val="1"/>
+      <w:numFmt w:val="decimal"/>
+      <w:lvlText w:val="%6."/>
+      <w:lvlJc w:val="left"/>
+      <w:pPr>
+        <w:tabs>
+          <w:tab w:val="num" w:pos="4320"/>
+        </w:tabs>
+        <w:ind w:left="4320" w:hanging="360"/>
+      </w:pPr>
+    </w:lvl>
+    <w:lvl w:ilvl="6" w:tentative="1">
+      <w:start w:val="1"/>
+      <w:numFmt w:val="decimal"/>
+      <w:lvlText w:val="%7."/>
+      <w:lvlJc w:val="left"/>
+      <w:pPr>
+        <w:tabs>
+          <w:tab w:val="num" w:pos="5040"/>
+        </w:tabs>
+        <w:ind w:left="5040" w:hanging="360"/>
+      </w:pPr>
+    </w:lvl>
+    <w:lvl w:ilvl="7" w:tentative="1">
+      <w:start w:val="1"/>
+      <w:numFmt w:val="decimal"/>
+      <w:lvlText w:val="%8."/>
+      <w:lvlJc w:val="left"/>
+      <w:pPr>
+        <w:tabs>
+          <w:tab w:val="num" w:pos="5760"/>
+        </w:tabs>
+        <w:ind w:left="5760" w:hanging="360"/>
+      </w:pPr>
+    </w:lvl>
+    <w:lvl w:ilvl="8" w:tentative="1">
+      <w:start w:val="1"/>
+      <w:numFmt w:val="decimal"/>
+      <w:lvlText w:val="%9."/>
+      <w:lvlJc w:val="left"/>
+      <w:pPr>
+        <w:tabs>
+          <w:tab w:val="num" w:pos="6480"/>
+        </w:tabs>
+        <w:ind w:left="6480" w:hanging="360"/>
+      </w:pPr>
+    </w:lvl>
+  </w:abstractNum>
+  <w:abstractNum w:abstractNumId="7" w15:restartNumberingAfterBreak="0">
     <w:nsid w:val="71731C3A"/>
     <w:multiLevelType w:val="multilevel"/>
     <w:tmpl w:val="04070025"/>
@@ -2646,7 +4730,28 @@
     </w:lvl>
   </w:abstractNum>
   <w:num w:numId="1" w16cid:durableId="1063598509">
+    <w:abstractNumId w:val="7"/>
+  </w:num>
+  <w:num w:numId="2" w16cid:durableId="181164569">
+    <w:abstractNumId w:val="2"/>
+  </w:num>
+  <w:num w:numId="3" w16cid:durableId="355622456">
+    <w:abstractNumId w:val="3"/>
+  </w:num>
+  <w:num w:numId="4" w16cid:durableId="720248936">
     <w:abstractNumId w:val="0"/>
+  </w:num>
+  <w:num w:numId="5" w16cid:durableId="1126582634">
+    <w:abstractNumId w:val="4"/>
+  </w:num>
+  <w:num w:numId="6" w16cid:durableId="179517009">
+    <w:abstractNumId w:val="5"/>
+  </w:num>
+  <w:num w:numId="7" w16cid:durableId="1696347875">
+    <w:abstractNumId w:val="6"/>
+  </w:num>
+  <w:num w:numId="8" w16cid:durableId="188034583">
+    <w:abstractNumId w:val="1"/>
   </w:num>
 </w:numbering>
 </file>
@@ -3288,7 +5393,6 @@
   <w:style w:type="character" w:default="1" w:styleId="Absatz-Standardschriftart">
     <w:name w:val="Default Paragraph Font"/>
     <w:uiPriority w:val="1"/>
-    <w:semiHidden/>
     <w:unhideWhenUsed/>
   </w:style>
   <w:style w:type="table" w:default="1" w:styleId="NormaleTabelle">
@@ -3704,6 +5808,45 @@
       <w:u w:val="single"/>
     </w:rPr>
   </w:style>
+  <w:style w:type="paragraph" w:styleId="Funotentext">
+    <w:name w:val="footnote text"/>
+    <w:basedOn w:val="Standard"/>
+    <w:link w:val="FunotentextZchn"/>
+    <w:uiPriority w:val="99"/>
+    <w:semiHidden/>
+    <w:unhideWhenUsed/>
+    <w:rsid w:val="00EA6721"/>
+    <w:pPr>
+      <w:spacing w:after="0" w:line="240" w:lineRule="auto"/>
+    </w:pPr>
+    <w:rPr>
+      <w:sz w:val="20"/>
+      <w:szCs w:val="20"/>
+    </w:rPr>
+  </w:style>
+  <w:style w:type="character" w:customStyle="1" w:styleId="FunotentextZchn">
+    <w:name w:val="Fußnotentext Zchn"/>
+    <w:basedOn w:val="Absatz-Standardschriftart"/>
+    <w:link w:val="Funotentext"/>
+    <w:uiPriority w:val="99"/>
+    <w:semiHidden/>
+    <w:rsid w:val="00EA6721"/>
+    <w:rPr>
+      <w:sz w:val="20"/>
+      <w:szCs w:val="20"/>
+    </w:rPr>
+  </w:style>
+  <w:style w:type="character" w:styleId="Funotenzeichen">
+    <w:name w:val="footnote reference"/>
+    <w:basedOn w:val="Absatz-Standardschriftart"/>
+    <w:uiPriority w:val="99"/>
+    <w:semiHidden/>
+    <w:unhideWhenUsed/>
+    <w:rsid w:val="00EA6721"/>
+    <w:rPr>
+      <w:vertAlign w:val="superscript"/>
+    </w:rPr>
+  </w:style>
 </w:styles>
 </file>
 

</xml_diff>

<commit_message>
chapter 2 of report
</commit_message>
<xml_diff>
--- a/FinalReportNLP.docx
+++ b/FinalReportNLP.docx
@@ -132,78 +132,102 @@
         <w:jc w:val="center"/>
         <w:rPr>
           <w:rFonts w:ascii="72 Black" w:hAnsi="72 Black" w:cs="72 Black"/>
-          <w:sz w:val="36"/>
-          <w:szCs w:val="36"/>
-          <w:lang w:val="en-US"/>
-        </w:rPr>
-      </w:pPr>
-      <w:r>
+          <w:sz w:val="44"/>
+          <w:szCs w:val="44"/>
+          <w:lang w:val="en-US"/>
+        </w:rPr>
+      </w:pPr>
+      <w:r>
+        <w:rPr>
+          <w:rFonts w:ascii="72 Black" w:hAnsi="72 Black" w:cs="72 Black"/>
+          <w:sz w:val="44"/>
+          <w:szCs w:val="44"/>
+          <w:lang w:val="en-US"/>
+        </w:rPr>
+        <w:t>Greek Mythology Explorer – Final Report</w:t>
+      </w:r>
+    </w:p>
+    <w:p>
+      <w:pPr>
+        <w:jc w:val="center"/>
         <w:rPr>
           <w:rFonts w:ascii="72 Black" w:hAnsi="72 Black" w:cs="72 Black"/>
           <w:sz w:val="36"/>
           <w:szCs w:val="36"/>
           <w:lang w:val="en-US"/>
         </w:rPr>
-        <w:t>Greek Mythology Explorer – Final Report</w:t>
-      </w:r>
+      </w:pPr>
     </w:p>
     <w:p>
       <w:pPr>
         <w:jc w:val="center"/>
         <w:rPr>
-          <w:rFonts w:ascii="72 Black" w:hAnsi="72 Black" w:cs="72 Black"/>
           <w:sz w:val="36"/>
           <w:szCs w:val="36"/>
           <w:lang w:val="en-US"/>
         </w:rPr>
       </w:pPr>
+      <w:r>
+        <w:rPr>
+          <w:sz w:val="36"/>
+          <w:szCs w:val="36"/>
+          <w:lang w:val="en-US"/>
+        </w:rPr>
+        <w:t>Natural Language Processing and Information Retrieval</w:t>
+      </w:r>
     </w:p>
     <w:p>
       <w:pPr>
         <w:jc w:val="center"/>
         <w:rPr>
-          <w:lang w:val="en-US"/>
-        </w:rPr>
-      </w:pPr>
-      <w:r>
-        <w:rPr>
-          <w:lang w:val="en-US"/>
-        </w:rPr>
-        <w:t>Natural Language Processing and Information Retrieval</w:t>
+          <w:sz w:val="36"/>
+          <w:szCs w:val="36"/>
+          <w:lang w:val="en-US"/>
+        </w:rPr>
+      </w:pPr>
+      <w:r>
+        <w:rPr>
+          <w:sz w:val="36"/>
+          <w:szCs w:val="36"/>
+          <w:lang w:val="en-US"/>
+        </w:rPr>
+        <w:t>-</w:t>
       </w:r>
     </w:p>
     <w:p>
       <w:pPr>
         <w:jc w:val="center"/>
         <w:rPr>
-          <w:lang w:val="en-US"/>
-        </w:rPr>
-      </w:pPr>
-      <w:r>
-        <w:rPr>
-          <w:lang w:val="en-US"/>
-        </w:rPr>
-        <w:t>-</w:t>
+          <w:sz w:val="36"/>
+          <w:szCs w:val="36"/>
+          <w:lang w:val="en-US"/>
+        </w:rPr>
+      </w:pPr>
+      <w:r>
+        <w:rPr>
+          <w:sz w:val="36"/>
+          <w:szCs w:val="36"/>
+          <w:lang w:val="en-US"/>
+        </w:rPr>
+        <w:t>Final Group Project</w:t>
       </w:r>
     </w:p>
     <w:p>
       <w:pPr>
         <w:jc w:val="center"/>
         <w:rPr>
-          <w:lang w:val="en-US"/>
-        </w:rPr>
-      </w:pPr>
-      <w:r>
-        <w:rPr>
-          <w:lang w:val="en-US"/>
-        </w:rPr>
-        <w:t>Final Group Project</w:t>
-      </w:r>
+          <w:sz w:val="36"/>
+          <w:szCs w:val="36"/>
+          <w:lang w:val="en-US"/>
+        </w:rPr>
+      </w:pPr>
     </w:p>
     <w:p>
       <w:pPr>
         <w:jc w:val="center"/>
         <w:rPr>
+          <w:sz w:val="36"/>
+          <w:szCs w:val="36"/>
           <w:lang w:val="en-US"/>
         </w:rPr>
       </w:pPr>
@@ -212,6 +236,8 @@
       <w:pPr>
         <w:jc w:val="center"/>
         <w:rPr>
+          <w:sz w:val="36"/>
+          <w:szCs w:val="36"/>
           <w:lang w:val="en-US"/>
         </w:rPr>
       </w:pPr>
@@ -220,6 +246,8 @@
       <w:pPr>
         <w:jc w:val="center"/>
         <w:rPr>
+          <w:sz w:val="36"/>
+          <w:szCs w:val="36"/>
           <w:lang w:val="en-US"/>
         </w:rPr>
       </w:pPr>
@@ -242,31 +270,13 @@
     </w:p>
     <w:p>
       <w:pPr>
-        <w:jc w:val="center"/>
-        <w:rPr>
-          <w:lang w:val="en-US"/>
-        </w:rPr>
-      </w:pPr>
-    </w:p>
-    <w:p>
-      <w:pPr>
-        <w:jc w:val="center"/>
-        <w:rPr>
-          <w:lang w:val="en-US"/>
-        </w:rPr>
-      </w:pPr>
-    </w:p>
-    <w:p>
-      <w:pPr>
-        <w:jc w:val="center"/>
-        <w:rPr>
-          <w:lang w:val="en-US"/>
-        </w:rPr>
-      </w:pPr>
-    </w:p>
-    <w:p>
-      <w:pPr>
-        <w:jc w:val="center"/>
+        <w:rPr>
+          <w:lang w:val="en-US"/>
+        </w:rPr>
+      </w:pPr>
+    </w:p>
+    <w:p>
+      <w:pPr>
         <w:rPr>
           <w:lang w:val="en-US"/>
         </w:rPr>
@@ -1985,6 +1995,11 @@
         </w:p>
         <w:p>
           <w:r>
+            <w:t>7       References ………………………………………………………………………………………………..4</w:t>
+          </w:r>
+        </w:p>
+        <w:p>
+          <w:r>
             <w:rPr>
               <w:b/>
               <w:bCs/>
@@ -2830,6 +2845,7 @@
         <w:t>.</w:t>
       </w:r>
     </w:p>
+    <w:p/>
     <w:p>
       <w:pPr>
         <w:pStyle w:val="Balk2"/>
@@ -3469,6 +3485,110 @@
     </w:p>
     <w:p>
       <w:pPr>
+        <w:rPr>
+          <w:lang w:val="en-US"/>
+        </w:rPr>
+      </w:pPr>
+      <w:proofErr w:type="spellStart"/>
+      <w:r>
+        <w:rPr>
+          <w:lang w:val="en-US"/>
+        </w:rPr>
+        <w:t>Wikidata</w:t>
+      </w:r>
+      <w:proofErr w:type="spellEnd"/>
+      <w:r>
+        <w:rPr>
+          <w:lang w:val="en-US"/>
+        </w:rPr>
+        <w:t xml:space="preserve"> is a structured knowledge base where entities (items) are assigned unique identifiers starting with "Q" (e.g., Zeus is represented by Q34201), and relationships (properties) are denoted by identifiers starting with "P" (e.g., "father" is represented by P22). These identifiers enable precise and language-independent querying across domains such as mythology</w:t>
+      </w:r>
+      <w:r>
+        <w:rPr>
+          <w:rStyle w:val="DipnotBavurusu"/>
+          <w:lang w:val="en-US"/>
+        </w:rPr>
+        <w:footnoteReference w:id="1"/>
+      </w:r>
+      <w:r>
+        <w:rPr>
+          <w:lang w:val="en-US"/>
+        </w:rPr>
+        <w:t xml:space="preserve"> (Pastor-Sánchez et al., 2021).</w:t>
+      </w:r>
+    </w:p>
+    <w:p>
+      <w:pPr>
+        <w:rPr>
+          <w:lang w:val="en-US"/>
+        </w:rPr>
+      </w:pPr>
+      <w:r>
+        <w:rPr>
+          <w:lang w:val="en-US"/>
+        </w:rPr>
+        <w:t xml:space="preserve">To extract relevant data, the </w:t>
+      </w:r>
+      <w:proofErr w:type="spellStart"/>
+      <w:r>
+        <w:rPr>
+          <w:lang w:val="en-US"/>
+        </w:rPr>
+        <w:t>Wikidata</w:t>
+      </w:r>
+      <w:proofErr w:type="spellEnd"/>
+      <w:r>
+        <w:rPr>
+          <w:lang w:val="en-US"/>
+        </w:rPr>
+        <w:t xml:space="preserve"> Query Service was utilized, which supports SPARQL—a powerful query language for RDF (Resource Description Framework) data. </w:t>
+      </w:r>
+      <w:r>
+        <w:rPr>
+          <w:lang w:val="en-US"/>
+        </w:rPr>
+        <w:t>The</w:t>
+      </w:r>
+      <w:r>
+        <w:rPr>
+          <w:lang w:val="en-US"/>
+        </w:rPr>
+        <w:t xml:space="preserve"> query was formulated to target mythological characters and their interrelations, resulting in the retrieval of a dataset containing entities labeled with names, types (such as god, deity</w:t>
+      </w:r>
+      <w:r>
+        <w:rPr>
+          <w:lang w:val="en-US"/>
+        </w:rPr>
+        <w:t>, titan</w:t>
+      </w:r>
+      <w:r>
+        <w:rPr>
+          <w:lang w:val="en-US"/>
+        </w:rPr>
+        <w:t xml:space="preserve">), and their corresponding relationships (e.g., mother, spouse, </w:t>
+      </w:r>
+      <w:r>
+        <w:rPr>
+          <w:lang w:val="en-US"/>
+        </w:rPr>
+        <w:t>killed by</w:t>
+      </w:r>
+      <w:r>
+        <w:rPr>
+          <w:lang w:val="en-US"/>
+        </w:rPr>
+        <w:t>). The query results were exported as a CSV file, serving as the raw input for the graph model.</w:t>
+      </w:r>
+    </w:p>
+    <w:p>
+      <w:pPr>
+        <w:rPr>
+          <w:lang w:val="en-US"/>
+        </w:rPr>
+      </w:pPr>
+    </w:p>
+    <w:p>
+      <w:pPr>
         <w:pStyle w:val="Balk2"/>
         <w:rPr>
           <w:lang w:val="en-US"/>
@@ -3485,6 +3605,93 @@
     </w:p>
     <w:p>
       <w:pPr>
+        <w:rPr>
+          <w:lang w:val="en-US"/>
+        </w:rPr>
+      </w:pPr>
+      <w:r>
+        <w:rPr>
+          <w:lang w:val="en-US"/>
+        </w:rPr>
+        <w:t xml:space="preserve">After obtaining the raw dataset from </w:t>
+      </w:r>
+      <w:proofErr w:type="spellStart"/>
+      <w:r>
+        <w:rPr>
+          <w:lang w:val="en-US"/>
+        </w:rPr>
+        <w:t>Wikidata</w:t>
+      </w:r>
+      <w:proofErr w:type="spellEnd"/>
+      <w:r>
+        <w:rPr>
+          <w:lang w:val="en-US"/>
+        </w:rPr>
+        <w:t>, the next step involved modeling the data as a graph to enable structured exploration and analysis. In the constructed graph, each mythological character is represented as a node, while each relationship between characters—such as "mother," "father," "sibling," "spouse," or "</w:t>
+      </w:r>
+      <w:r>
+        <w:rPr>
+          <w:lang w:val="en-US"/>
+        </w:rPr>
+        <w:t>killed by</w:t>
+      </w:r>
+      <w:r>
+        <w:rPr>
+          <w:lang w:val="en-US"/>
+        </w:rPr>
+        <w:t>"—is modeled as a directed edge connecting two nodes.</w:t>
+      </w:r>
+    </w:p>
+    <w:p>
+      <w:pPr>
+        <w:rPr>
+          <w:lang w:val="en-US"/>
+        </w:rPr>
+      </w:pPr>
+      <w:r>
+        <w:rPr>
+          <w:lang w:val="en-US"/>
+        </w:rPr>
+        <w:t xml:space="preserve">The graph was built using </w:t>
+      </w:r>
+      <w:proofErr w:type="spellStart"/>
+      <w:r>
+        <w:rPr>
+          <w:lang w:val="en-US"/>
+        </w:rPr>
+        <w:t>NetworkX</w:t>
+      </w:r>
+      <w:proofErr w:type="spellEnd"/>
+      <w:r>
+        <w:rPr>
+          <w:lang w:val="en-US"/>
+        </w:rPr>
+        <w:t>, a Python library designed for the creation, manipulation, and analysis of complex networks.</w:t>
+      </w:r>
+      <w:r>
+        <w:t xml:space="preserve"> </w:t>
+      </w:r>
+      <w:r>
+        <w:rPr>
+          <w:lang w:val="en-US"/>
+        </w:rPr>
+        <w:t>This representation allows us to treat mythology as a</w:t>
+      </w:r>
+      <w:r>
+        <w:rPr>
+          <w:lang w:val="en-US"/>
+        </w:rPr>
+        <w:t xml:space="preserve"> relational graph</w:t>
+      </w:r>
+      <w:r>
+        <w:rPr>
+          <w:lang w:val="en-US"/>
+        </w:rPr>
+        <w:t>, enabling effective traversal, visualization, and analysis of inter-character relationships. The final graph consists of 529 nodes and 1358 edges, reflecting the rich and interconnected nature of Greek mythology.</w:t>
+      </w:r>
+    </w:p>
+    <w:p>
+      <w:pPr>
         <w:pStyle w:val="Balk1"/>
         <w:rPr>
           <w:lang w:val="en-US"/>
@@ -3495,6 +3702,7 @@
         <w:rPr>
           <w:lang w:val="en-US"/>
         </w:rPr>
+        <w:lastRenderedPageBreak/>
         <w:t>System Architecture</w:t>
       </w:r>
       <w:bookmarkEnd w:id="7"/>
@@ -3756,7 +3964,7 @@
           <w:rStyle w:val="DipnotBavurusu"/>
           <w:lang w:val="en-US"/>
         </w:rPr>
-        <w:footnoteReference w:id="1"/>
+        <w:footnoteReference w:id="2"/>
       </w:r>
       <w:r>
         <w:rPr>
@@ -3768,7 +3976,6 @@
     <w:p>
       <w:proofErr w:type="spellStart"/>
       <w:r>
-        <w:lastRenderedPageBreak/>
         <w:t>Our</w:t>
       </w:r>
       <w:proofErr w:type="spellEnd"/>
@@ -3868,7 +4075,7 @@
           <w:rStyle w:val="DipnotBavurusu"/>
           <w:lang w:val="en-US"/>
         </w:rPr>
-        <w:footnoteReference w:id="2"/>
+        <w:footnoteReference w:id="3"/>
       </w:r>
     </w:p>
     <w:p>
@@ -3885,6 +4092,7 @@
         <w:rPr>
           <w:lang w:val="en-US"/>
         </w:rPr>
+        <w:lastRenderedPageBreak/>
         <w:t>Evaluation using standard IR metrics.</w:t>
       </w:r>
     </w:p>
@@ -3905,7 +4113,7 @@
           <w:rStyle w:val="DipnotBavurusu"/>
           <w:lang w:val="en-US"/>
         </w:rPr>
-        <w:footnoteReference w:id="3"/>
+        <w:footnoteReference w:id="4"/>
       </w:r>
     </w:p>
     <w:p>
@@ -3930,7 +4138,6 @@
         <w:t xml:space="preserve">Relevance </w:t>
       </w:r>
       <w:proofErr w:type="spellStart"/>
-      <w:proofErr w:type="gramStart"/>
       <w:r>
         <w:rPr>
           <w:lang w:val="fr-FR"/>
@@ -3942,14 +4149,7 @@
         <w:rPr>
           <w:lang w:val="fr-FR"/>
         </w:rPr>
-        <w:t>:</w:t>
-      </w:r>
-      <w:proofErr w:type="gramEnd"/>
-      <w:r>
-        <w:rPr>
-          <w:lang w:val="fr-FR"/>
-        </w:rPr>
-        <w:t xml:space="preserve"> </w:t>
+        <w:t xml:space="preserve">: </w:t>
       </w:r>
       <w:proofErr w:type="spellStart"/>
       <w:r>
@@ -4017,7 +4217,7 @@
           <w:rStyle w:val="DipnotBavurusu"/>
           <w:lang w:val="en-US"/>
         </w:rPr>
-        <w:footnoteReference w:id="4"/>
+        <w:footnoteReference w:id="5"/>
       </w:r>
       <w:r>
         <w:rPr>
@@ -4055,7 +4255,7 @@
           <w:rStyle w:val="DipnotBavurusu"/>
           <w:lang w:val="en-US"/>
         </w:rPr>
-        <w:footnoteReference w:id="5"/>
+        <w:footnoteReference w:id="6"/>
       </w:r>
       <w:r>
         <w:rPr>
@@ -4099,7 +4299,7 @@
           <w:rStyle w:val="DipnotBavurusu"/>
           <w:lang w:val="en-US"/>
         </w:rPr>
-        <w:footnoteReference w:id="6"/>
+        <w:footnoteReference w:id="7"/>
       </w:r>
       <w:r>
         <w:rPr>
@@ -4520,6 +4720,198 @@
     </w:p>
     <w:p>
       <w:pPr>
+        <w:pStyle w:val="Balk1"/>
+        <w:rPr>
+          <w:lang w:val="en-US"/>
+        </w:rPr>
+      </w:pPr>
+      <w:proofErr w:type="spellStart"/>
+      <w:r>
+        <w:rPr>
+          <w:lang w:val="en-US"/>
+        </w:rPr>
+        <w:t>Refereces</w:t>
+      </w:r>
+      <w:proofErr w:type="spellEnd"/>
+    </w:p>
+    <w:p>
+      <w:pPr>
+        <w:pStyle w:val="NormalWeb"/>
+      </w:pPr>
+      <w:proofErr w:type="spellStart"/>
+      <w:r>
+        <w:t>Pastor-Sánchez</w:t>
+      </w:r>
+      <w:proofErr w:type="spellEnd"/>
+      <w:r>
+        <w:t xml:space="preserve">, J., </w:t>
+      </w:r>
+      <w:proofErr w:type="spellStart"/>
+      <w:r>
+        <w:t>Kontopoulos</w:t>
+      </w:r>
+      <w:proofErr w:type="spellEnd"/>
+      <w:r>
+        <w:t xml:space="preserve">, E., </w:t>
+      </w:r>
+      <w:proofErr w:type="spellStart"/>
+      <w:r>
+        <w:t>Saorín</w:t>
+      </w:r>
+      <w:proofErr w:type="spellEnd"/>
+      <w:r>
+        <w:t xml:space="preserve">, T., </w:t>
+      </w:r>
+      <w:proofErr w:type="spellStart"/>
+      <w:r>
+        <w:t>Bebis</w:t>
+      </w:r>
+      <w:proofErr w:type="spellEnd"/>
+      <w:r>
+        <w:t xml:space="preserve">, T., &amp; </w:t>
+      </w:r>
+      <w:proofErr w:type="spellStart"/>
+      <w:r>
+        <w:t>Darányi</w:t>
+      </w:r>
+      <w:proofErr w:type="spellEnd"/>
+      <w:r>
+        <w:t xml:space="preserve">, S. (2021). </w:t>
+      </w:r>
+      <w:proofErr w:type="spellStart"/>
+      <w:r>
+        <w:rPr>
+          <w:rStyle w:val="Vurgu"/>
+          <w:rFonts w:eastAsiaTheme="majorEastAsia"/>
+        </w:rPr>
+        <w:t>Greek</w:t>
+      </w:r>
+      <w:proofErr w:type="spellEnd"/>
+      <w:r>
+        <w:rPr>
+          <w:rStyle w:val="Vurgu"/>
+          <w:rFonts w:eastAsiaTheme="majorEastAsia"/>
+        </w:rPr>
+        <w:t xml:space="preserve"> Mythology as a Knowledge </w:t>
+      </w:r>
+      <w:proofErr w:type="spellStart"/>
+      <w:r>
+        <w:rPr>
+          <w:rStyle w:val="Vurgu"/>
+          <w:rFonts w:eastAsiaTheme="majorEastAsia"/>
+        </w:rPr>
+        <w:t>Graph</w:t>
+      </w:r>
+      <w:proofErr w:type="spellEnd"/>
+      <w:r>
+        <w:rPr>
+          <w:rStyle w:val="Vurgu"/>
+          <w:rFonts w:eastAsiaTheme="majorEastAsia"/>
+        </w:rPr>
+        <w:t xml:space="preserve">: </w:t>
+      </w:r>
+      <w:proofErr w:type="spellStart"/>
+      <w:r>
+        <w:rPr>
+          <w:rStyle w:val="Vurgu"/>
+          <w:rFonts w:eastAsiaTheme="majorEastAsia"/>
+        </w:rPr>
+        <w:t>From</w:t>
+      </w:r>
+      <w:proofErr w:type="spellEnd"/>
+      <w:r>
+        <w:rPr>
+          <w:rStyle w:val="Vurgu"/>
+          <w:rFonts w:eastAsiaTheme="majorEastAsia"/>
+        </w:rPr>
+        <w:t xml:space="preserve"> Chaos </w:t>
+      </w:r>
+      <w:proofErr w:type="spellStart"/>
+      <w:r>
+        <w:rPr>
+          <w:rStyle w:val="Vurgu"/>
+          <w:rFonts w:eastAsiaTheme="majorEastAsia"/>
+        </w:rPr>
+        <w:t>to</w:t>
+      </w:r>
+      <w:proofErr w:type="spellEnd"/>
+      <w:r>
+        <w:rPr>
+          <w:rStyle w:val="Vurgu"/>
+          <w:rFonts w:eastAsiaTheme="majorEastAsia"/>
+        </w:rPr>
+        <w:t xml:space="preserve"> Zeus </w:t>
+      </w:r>
+      <w:proofErr w:type="spellStart"/>
+      <w:r>
+        <w:rPr>
+          <w:rStyle w:val="Vurgu"/>
+          <w:rFonts w:eastAsiaTheme="majorEastAsia"/>
+        </w:rPr>
+        <w:t>and</w:t>
+      </w:r>
+      <w:proofErr w:type="spellEnd"/>
+      <w:r>
+        <w:rPr>
+          <w:rStyle w:val="Vurgu"/>
+          <w:rFonts w:eastAsiaTheme="majorEastAsia"/>
+        </w:rPr>
+        <w:t xml:space="preserve"> Beyond</w:t>
+      </w:r>
+      <w:r>
+        <w:t xml:space="preserve">. </w:t>
+      </w:r>
+      <w:proofErr w:type="spellStart"/>
+      <w:r>
+        <w:t>Semantic</w:t>
+      </w:r>
+      <w:proofErr w:type="spellEnd"/>
+      <w:r>
+        <w:t xml:space="preserve"> Web </w:t>
+      </w:r>
+      <w:proofErr w:type="spellStart"/>
+      <w:r>
+        <w:t>Journal</w:t>
+      </w:r>
+      <w:proofErr w:type="spellEnd"/>
+      <w:r>
+        <w:t xml:space="preserve">. </w:t>
+      </w:r>
+      <w:proofErr w:type="spellStart"/>
+      <w:r>
+        <w:t>Retrieved</w:t>
+      </w:r>
+      <w:proofErr w:type="spellEnd"/>
+      <w:r>
+        <w:t xml:space="preserve"> </w:t>
+      </w:r>
+      <w:proofErr w:type="spellStart"/>
+      <w:r>
+        <w:t>from</w:t>
+      </w:r>
+      <w:proofErr w:type="spellEnd"/>
+      <w:r>
+        <w:t xml:space="preserve"> </w:t>
+      </w:r>
+      <w:hyperlink r:id="rId12" w:tgtFrame="_new" w:history="1">
+        <w:r>
+          <w:rPr>
+            <w:rStyle w:val="Kpr"/>
+            <w:rFonts w:eastAsiaTheme="majorEastAsia"/>
+          </w:rPr>
+          <w:t>https://www.semantic-web-journal.net/system/files/swj2754.pdf</w:t>
+        </w:r>
+      </w:hyperlink>
+    </w:p>
+    <w:p>
+      <w:pPr>
+        <w:rPr>
+          <w:lang w:val="en-US"/>
+        </w:rPr>
+      </w:pPr>
+    </w:p>
+    <w:p>
+      <w:pPr>
         <w:pStyle w:val="Balk2"/>
         <w:numPr>
           <w:ilvl w:val="0"/>
@@ -4592,6 +4984,108 @@
     <w:p>
       <w:pPr>
         <w:pStyle w:val="DipnotMetni"/>
+        <w:rPr>
+          <w:lang w:val="tr-TR"/>
+        </w:rPr>
+      </w:pPr>
+      <w:r>
+        <w:rPr>
+          <w:rStyle w:val="DipnotBavurusu"/>
+        </w:rPr>
+        <w:footnoteRef/>
+      </w:r>
+      <w:r>
+        <w:t xml:space="preserve"> </w:t>
+      </w:r>
+      <w:r>
+        <w:t xml:space="preserve">Pastor-Sánchez, J., </w:t>
+      </w:r>
+      <w:proofErr w:type="spellStart"/>
+      <w:r>
+        <w:t>Kontopoulos</w:t>
+      </w:r>
+      <w:proofErr w:type="spellEnd"/>
+      <w:r>
+        <w:t xml:space="preserve">, E., </w:t>
+      </w:r>
+      <w:proofErr w:type="spellStart"/>
+      <w:r>
+        <w:t>Saorín</w:t>
+      </w:r>
+      <w:proofErr w:type="spellEnd"/>
+      <w:r>
+        <w:t xml:space="preserve">, T., </w:t>
+      </w:r>
+      <w:proofErr w:type="spellStart"/>
+      <w:r>
+        <w:t>Bebis</w:t>
+      </w:r>
+      <w:proofErr w:type="spellEnd"/>
+      <w:r>
+        <w:t xml:space="preserve">, T., &amp; </w:t>
+      </w:r>
+      <w:proofErr w:type="spellStart"/>
+      <w:r>
+        <w:t>Darányi</w:t>
+      </w:r>
+      <w:proofErr w:type="spellEnd"/>
+      <w:r>
+        <w:t xml:space="preserve">, S. (2021). Greek </w:t>
+      </w:r>
+      <w:proofErr w:type="spellStart"/>
+      <w:r>
+        <w:t>Mythology</w:t>
+      </w:r>
+      <w:proofErr w:type="spellEnd"/>
+      <w:r>
+        <w:t xml:space="preserve"> </w:t>
+      </w:r>
+      <w:proofErr w:type="spellStart"/>
+      <w:r>
+        <w:t>as</w:t>
+      </w:r>
+      <w:proofErr w:type="spellEnd"/>
+      <w:r>
+        <w:t xml:space="preserve"> a Knowledge Graph: </w:t>
+      </w:r>
+      <w:proofErr w:type="spellStart"/>
+      <w:r>
+        <w:t>From</w:t>
+      </w:r>
+      <w:proofErr w:type="spellEnd"/>
+      <w:r>
+        <w:t xml:space="preserve"> Chaos </w:t>
+      </w:r>
+      <w:proofErr w:type="spellStart"/>
+      <w:r>
+        <w:t>to</w:t>
+      </w:r>
+      <w:proofErr w:type="spellEnd"/>
+      <w:r>
+        <w:t xml:space="preserve"> Zeus and </w:t>
+      </w:r>
+      <w:proofErr w:type="spellStart"/>
+      <w:r>
+        <w:t>Beyond</w:t>
+      </w:r>
+      <w:proofErr w:type="spellEnd"/>
+      <w:r>
+        <w:t xml:space="preserve">. </w:t>
+      </w:r>
+      <w:proofErr w:type="spellStart"/>
+      <w:r>
+        <w:t>Semantic</w:t>
+      </w:r>
+      <w:proofErr w:type="spellEnd"/>
+      <w:r>
+        <w:t xml:space="preserve"> Web Journal.</w:t>
+      </w:r>
+    </w:p>
+  </w:footnote>
+  <w:footnote w:id="2">
+    <w:p>
+      <w:pPr>
+        <w:pStyle w:val="DipnotMetni"/>
       </w:pPr>
       <w:r>
         <w:rPr>
@@ -4635,7 +5129,7 @@
       </w:pPr>
     </w:p>
   </w:footnote>
-  <w:footnote w:id="2">
+  <w:footnote w:id="3">
     <w:p>
       <w:pPr>
         <w:pStyle w:val="DipnotMetni"/>
@@ -4715,7 +5209,7 @@
       </w:r>
     </w:p>
   </w:footnote>
-  <w:footnote w:id="3">
+  <w:footnote w:id="4">
     <w:p>
       <w:pPr>
         <w:pStyle w:val="DipnotMetni"/>
@@ -4769,7 +5263,7 @@
       </w:r>
     </w:p>
   </w:footnote>
-  <w:footnote w:id="4">
+  <w:footnote w:id="5">
     <w:p>
       <w:pPr>
         <w:pStyle w:val="DipnotMetni"/>
@@ -4843,7 +5337,7 @@
       </w:r>
     </w:p>
   </w:footnote>
-  <w:footnote w:id="5">
+  <w:footnote w:id="6">
     <w:p>
       <w:pPr>
         <w:pStyle w:val="DipnotMetni"/>
@@ -4897,7 +5391,7 @@
       </w:r>
     </w:p>
   </w:footnote>
-  <w:footnote w:id="6">
+  <w:footnote w:id="7">
     <w:p>
       <w:pPr>
         <w:pStyle w:val="DipnotMetni"/>
@@ -7087,6 +7581,34 @@
       <w:vertAlign w:val="superscript"/>
     </w:rPr>
   </w:style>
+  <w:style w:type="paragraph" w:styleId="NormalWeb">
+    <w:name w:val="Normal (Web)"/>
+    <w:basedOn w:val="Normal"/>
+    <w:uiPriority w:val="99"/>
+    <w:semiHidden/>
+    <w:unhideWhenUsed/>
+    <w:rsid w:val="004F592D"/>
+    <w:pPr>
+      <w:spacing w:before="100" w:beforeAutospacing="1" w:after="100" w:afterAutospacing="1" w:line="240" w:lineRule="auto"/>
+    </w:pPr>
+    <w:rPr>
+      <w:rFonts w:ascii="Times New Roman" w:eastAsia="Times New Roman" w:hAnsi="Times New Roman" w:cs="Times New Roman"/>
+      <w:kern w:val="0"/>
+      <w:lang w:val="tr-TR" w:eastAsia="tr-TR"/>
+      <w14:ligatures w14:val="none"/>
+    </w:rPr>
+  </w:style>
+  <w:style w:type="character" w:styleId="Vurgu">
+    <w:name w:val="Emphasis"/>
+    <w:basedOn w:val="VarsaylanParagrafYazTipi"/>
+    <w:uiPriority w:val="20"/>
+    <w:qFormat/>
+    <w:rsid w:val="004F592D"/>
+    <w:rPr>
+      <w:i/>
+      <w:iCs/>
+    </w:rPr>
+  </w:style>
 </w:styles>
 </file>
 

</xml_diff>

<commit_message>
added team distro to world, fixxed some white spaces, apendix needs to be sorted out tho
</commit_message>
<xml_diff>
--- a/FinalReportNLP.docx
+++ b/FinalReportNLP.docx
@@ -2014,9 +2014,24 @@
           </w:hyperlink>
         </w:p>
         <w:p>
+          <w:pPr>
+            <w:rPr>
+              <w:noProof/>
+            </w:rPr>
+          </w:pPr>
           <w:r>
+            <w:rPr>
+              <w:noProof/>
+            </w:rPr>
             <w:t>7       References ………………………………………………………………………………………………..4</w:t>
           </w:r>
+        </w:p>
+        <w:p>
+          <w:pPr>
+            <w:rPr>
+              <w:noProof/>
+            </w:rPr>
+          </w:pPr>
         </w:p>
         <w:p>
           <w:r>
@@ -4442,44 +4457,22 @@
     </w:p>
     <w:p>
       <w:pPr>
-        <w:spacing w:beforeAutospacing="1" w:after="100" w:afterAutospacing="1" w:line="240" w:lineRule="auto"/>
-        <w:rPr>
-          <w:rFonts w:eastAsia="Times New Roman" w:cs="Times New Roman"/>
-          <w:kern w:val="0"/>
-          <w:lang w:eastAsia="de-DE"/>
-          <w14:ligatures w14:val="none"/>
-        </w:rPr>
-      </w:pPr>
-      <w:r>
-        <w:rPr>
-          <w:rFonts w:eastAsia="Times New Roman" w:cs="Times New Roman"/>
-          <w:i/>
-          <w:iCs/>
+        <w:spacing w:before="100" w:beforeAutospacing="1" w:after="100" w:afterAutospacing="1" w:line="240" w:lineRule="auto"/>
+        <w:rPr>
+          <w:rFonts w:eastAsia="Times New Roman" w:cs="Times New Roman"/>
+          <w:kern w:val="0"/>
+          <w:lang w:eastAsia="de-DE"/>
+          <w14:ligatures w14:val="none"/>
+        </w:rPr>
+      </w:pPr>
+      <w:r>
+        <w:rPr>
+          <w:rFonts w:eastAsia="Times New Roman" w:cs="Times New Roman"/>
           <w:kern w:val="0"/>
           <w:lang w:eastAsia="de-DE"/>
           <w14:ligatures w14:val="none"/>
         </w:rPr>
         <w:lastRenderedPageBreak/>
-        <w:t>.</w:t>
-      </w:r>
-    </w:p>
-    <w:p>
-      <w:pPr>
-        <w:spacing w:before="100" w:beforeAutospacing="1" w:after="100" w:afterAutospacing="1" w:line="240" w:lineRule="auto"/>
-        <w:rPr>
-          <w:rFonts w:eastAsia="Times New Roman" w:cs="Times New Roman"/>
-          <w:kern w:val="0"/>
-          <w:lang w:eastAsia="de-DE"/>
-          <w14:ligatures w14:val="none"/>
-        </w:rPr>
-      </w:pPr>
-      <w:r>
-        <w:rPr>
-          <w:rFonts w:eastAsia="Times New Roman" w:cs="Times New Roman"/>
-          <w:kern w:val="0"/>
-          <w:lang w:eastAsia="de-DE"/>
-          <w14:ligatures w14:val="none"/>
-        </w:rPr>
         <w:t xml:space="preserve">The </w:t>
       </w:r>
       <w:proofErr w:type="spellStart"/>
@@ -6778,9 +6771,12 @@
         <w:t xml:space="preserve"> A result is considered relevant if the suggested character meaningfully matches the user-defined profile.</w:t>
       </w:r>
     </w:p>
-    <w:p>
-      <w:proofErr w:type="spellStart"/>
-      <w:r>
+    <w:p/>
+    <w:p/>
+    <w:p>
+      <w:proofErr w:type="spellStart"/>
+      <w:r>
+        <w:lastRenderedPageBreak/>
         <w:t>Our</w:t>
       </w:r>
       <w:proofErr w:type="spellEnd"/>
@@ -6818,7 +6814,6 @@
         <w:rPr>
           <w:lang w:val="en-US"/>
         </w:rPr>
-        <w:lastRenderedPageBreak/>
         <w:t>A set of </w:t>
       </w:r>
       <w:r>
@@ -7618,37 +7613,447 @@
           <w:lang w:val="en-US"/>
         </w:rPr>
       </w:pPr>
-      <w:r>
-        <w:rPr>
-          <w:color w:val="C20EE0"/>
-          <w:lang w:val="en-US"/>
-        </w:rPr>
-        <w:t xml:space="preserve">+ we can add role distribution </w:t>
-      </w:r>
+    </w:p>
+    <w:p>
+      <w:pPr>
+        <w:rPr>
+          <w:lang w:val="en-US"/>
+        </w:rPr>
+      </w:pPr>
+    </w:p>
+    <w:p>
+      <w:pPr>
+        <w:rPr>
+          <w:lang w:val="en-US"/>
+        </w:rPr>
+      </w:pPr>
+    </w:p>
+    <w:p>
+      <w:pPr>
+        <w:rPr>
+          <w:lang w:val="en-US"/>
+        </w:rPr>
+      </w:pPr>
+    </w:p>
+    <w:p>
+      <w:pPr>
+        <w:rPr>
+          <w:lang w:val="en-US"/>
+        </w:rPr>
+      </w:pPr>
+    </w:p>
+    <w:p>
+      <w:pPr>
+        <w:rPr>
+          <w:lang w:val="en-US"/>
+        </w:rPr>
+      </w:pPr>
+    </w:p>
+    <w:p>
+      <w:pPr>
+        <w:rPr>
+          <w:lang w:val="en-US"/>
+        </w:rPr>
+      </w:pPr>
+    </w:p>
+    <w:p>
+      <w:pPr>
+        <w:pStyle w:val="berschrift1"/>
+        <w:rPr>
+          <w:lang w:val="en-US"/>
+        </w:rPr>
+      </w:pPr>
       <w:proofErr w:type="gramStart"/>
       <w:r>
         <w:rPr>
-          <w:color w:val="C20EE0"/>
-          <w:lang w:val="en-US"/>
-        </w:rPr>
-        <w:t>somewhere ??</w:t>
+          <w:lang w:val="en-US"/>
+        </w:rPr>
+        <w:lastRenderedPageBreak/>
+        <w:t>Team Work</w:t>
       </w:r>
       <w:proofErr w:type="gramEnd"/>
-    </w:p>
-    <w:p>
-      <w:pPr>
-        <w:rPr>
-          <w:lang w:val="en-US"/>
-        </w:rPr>
-      </w:pPr>
-    </w:p>
-    <w:p>
-      <w:pPr>
-        <w:rPr>
-          <w:lang w:val="en-US"/>
-        </w:rPr>
-      </w:pPr>
-    </w:p>
+      <w:r>
+        <w:rPr>
+          <w:lang w:val="en-US"/>
+        </w:rPr>
+        <w:t xml:space="preserve"> </w:t>
+      </w:r>
+      <w:proofErr w:type="spellStart"/>
+      <w:r>
+        <w:rPr>
+          <w:lang w:val="en-US"/>
+        </w:rPr>
+        <w:t>Distrubution</w:t>
+      </w:r>
+      <w:proofErr w:type="spellEnd"/>
+    </w:p>
+    <w:p>
+      <w:pPr>
+        <w:numPr>
+          <w:ilvl w:val="0"/>
+          <w:numId w:val="9"/>
+        </w:numPr>
+      </w:pPr>
+      <w:r>
+        <w:t xml:space="preserve">Tasks </w:t>
+      </w:r>
+      <w:proofErr w:type="spellStart"/>
+      <w:r>
+        <w:t>were</w:t>
+      </w:r>
+      <w:proofErr w:type="spellEnd"/>
+      <w:r>
+        <w:t xml:space="preserve"> </w:t>
+      </w:r>
+      <w:proofErr w:type="spellStart"/>
+      <w:r>
+        <w:t>chosen</w:t>
+      </w:r>
+      <w:proofErr w:type="spellEnd"/>
+      <w:r>
+        <w:t xml:space="preserve"> </w:t>
+      </w:r>
+      <w:proofErr w:type="spellStart"/>
+      <w:r>
+        <w:t>based</w:t>
+      </w:r>
+      <w:proofErr w:type="spellEnd"/>
+      <w:r>
+        <w:t xml:space="preserve"> on personal </w:t>
+      </w:r>
+      <w:proofErr w:type="spellStart"/>
+      <w:r>
+        <w:t>interests</w:t>
+      </w:r>
+      <w:proofErr w:type="spellEnd"/>
+    </w:p>
+    <w:p>
+      <w:pPr>
+        <w:numPr>
+          <w:ilvl w:val="0"/>
+          <w:numId w:val="9"/>
+        </w:numPr>
+      </w:pPr>
+      <w:r>
+        <w:t xml:space="preserve">Workload was </w:t>
+      </w:r>
+      <w:proofErr w:type="spellStart"/>
+      <w:r>
+        <w:t>balanced</w:t>
+      </w:r>
+      <w:proofErr w:type="spellEnd"/>
+      <w:r>
+        <w:t xml:space="preserve"> </w:t>
+      </w:r>
+      <w:proofErr w:type="spellStart"/>
+      <w:r>
+        <w:t>across</w:t>
+      </w:r>
+      <w:proofErr w:type="spellEnd"/>
+      <w:r>
+        <w:t xml:space="preserve"> </w:t>
+      </w:r>
+      <w:proofErr w:type="spellStart"/>
+      <w:r>
+        <w:t>the</w:t>
+      </w:r>
+      <w:proofErr w:type="spellEnd"/>
+      <w:r>
+        <w:t xml:space="preserve"> </w:t>
+      </w:r>
+      <w:proofErr w:type="spellStart"/>
+      <w:r>
+        <w:t>team</w:t>
+      </w:r>
+      <w:proofErr w:type="spellEnd"/>
+    </w:p>
+    <w:p>
+      <w:pPr>
+        <w:numPr>
+          <w:ilvl w:val="0"/>
+          <w:numId w:val="9"/>
+        </w:numPr>
+      </w:pPr>
+      <w:proofErr w:type="spellStart"/>
+      <w:r>
+        <w:t>Everyone</w:t>
+      </w:r>
+      <w:proofErr w:type="spellEnd"/>
+      <w:r>
+        <w:t xml:space="preserve"> </w:t>
+      </w:r>
+      <w:proofErr w:type="spellStart"/>
+      <w:r>
+        <w:t>contributed</w:t>
+      </w:r>
+      <w:proofErr w:type="spellEnd"/>
+      <w:r>
+        <w:t xml:space="preserve"> </w:t>
+      </w:r>
+      <w:proofErr w:type="spellStart"/>
+      <w:r>
+        <w:t>equally</w:t>
+      </w:r>
+      <w:proofErr w:type="spellEnd"/>
+    </w:p>
+    <w:tbl>
+      <w:tblPr>
+        <w:tblW w:w="8584" w:type="dxa"/>
+        <w:tblCellSpacing w:w="15" w:type="dxa"/>
+        <w:tblBorders>
+          <w:top w:val="single" w:sz="4" w:space="0" w:color="156082" w:themeColor="accent1"/>
+          <w:left w:val="single" w:sz="4" w:space="0" w:color="156082" w:themeColor="accent1"/>
+          <w:bottom w:val="single" w:sz="4" w:space="0" w:color="156082" w:themeColor="accent1"/>
+          <w:right w:val="single" w:sz="4" w:space="0" w:color="156082" w:themeColor="accent1"/>
+          <w:insideH w:val="single" w:sz="4" w:space="0" w:color="156082" w:themeColor="accent1"/>
+          <w:insideV w:val="single" w:sz="4" w:space="0" w:color="156082" w:themeColor="accent1"/>
+        </w:tblBorders>
+        <w:tblCellMar>
+          <w:top w:w="15" w:type="dxa"/>
+          <w:left w:w="15" w:type="dxa"/>
+          <w:bottom w:w="15" w:type="dxa"/>
+          <w:right w:w="15" w:type="dxa"/>
+        </w:tblCellMar>
+        <w:tblLook w:val="04A0" w:firstRow="1" w:lastRow="0" w:firstColumn="1" w:lastColumn="0" w:noHBand="0" w:noVBand="1"/>
+      </w:tblPr>
+      <w:tblGrid>
+        <w:gridCol w:w="1370"/>
+        <w:gridCol w:w="7214"/>
+      </w:tblGrid>
+      <w:tr>
+        <w:trPr>
+          <w:trHeight w:val="534"/>
+          <w:tblHeader/>
+          <w:tblCellSpacing w:w="15" w:type="dxa"/>
+        </w:trPr>
+        <w:tc>
+          <w:tcPr>
+            <w:tcW w:w="0" w:type="auto"/>
+            <w:vAlign w:val="center"/>
+            <w:hideMark/>
+          </w:tcPr>
+          <w:p>
+            <w:pPr>
+              <w:rPr>
+                <w:b/>
+                <w:bCs/>
+              </w:rPr>
+            </w:pPr>
+            <w:r>
+              <w:rPr>
+                <w:b/>
+                <w:bCs/>
+              </w:rPr>
+              <w:t>Name</w:t>
+            </w:r>
+          </w:p>
+        </w:tc>
+        <w:tc>
+          <w:tcPr>
+            <w:tcW w:w="0" w:type="auto"/>
+            <w:vAlign w:val="center"/>
+            <w:hideMark/>
+          </w:tcPr>
+          <w:p>
+            <w:pPr>
+              <w:rPr>
+                <w:b/>
+                <w:bCs/>
+              </w:rPr>
+            </w:pPr>
+            <w:r>
+              <w:rPr>
+                <w:b/>
+                <w:bCs/>
+              </w:rPr>
+              <w:t>Main Tasks</w:t>
+            </w:r>
+          </w:p>
+        </w:tc>
+      </w:tr>
+      <w:tr>
+        <w:trPr>
+          <w:trHeight w:val="508"/>
+          <w:tblCellSpacing w:w="15" w:type="dxa"/>
+        </w:trPr>
+        <w:tc>
+          <w:tcPr>
+            <w:tcW w:w="0" w:type="auto"/>
+            <w:vAlign w:val="center"/>
+            <w:hideMark/>
+          </w:tcPr>
+          <w:p>
+            <w:r>
+              <w:rPr>
+                <w:b/>
+                <w:bCs/>
+              </w:rPr>
+              <w:t>Dil</w:t>
+            </w:r>
+            <w:r>
+              <w:rPr>
+                <w:b/>
+                <w:bCs/>
+              </w:rPr>
+              <w:t>ara</w:t>
+            </w:r>
+          </w:p>
+        </w:tc>
+        <w:tc>
+          <w:tcPr>
+            <w:tcW w:w="0" w:type="auto"/>
+            <w:vAlign w:val="center"/>
+            <w:hideMark/>
+          </w:tcPr>
+          <w:p>
+            <w:r>
+              <w:t xml:space="preserve">Data Retrieval, Python </w:t>
+            </w:r>
+            <w:proofErr w:type="spellStart"/>
+            <w:r>
+              <w:t>Testing</w:t>
+            </w:r>
+            <w:proofErr w:type="spellEnd"/>
+            <w:r>
+              <w:t>, Info Retrieval, PowerPoint, Report</w:t>
+            </w:r>
+          </w:p>
+        </w:tc>
+      </w:tr>
+      <w:tr>
+        <w:trPr>
+          <w:trHeight w:val="521"/>
+          <w:tblCellSpacing w:w="15" w:type="dxa"/>
+        </w:trPr>
+        <w:tc>
+          <w:tcPr>
+            <w:tcW w:w="0" w:type="auto"/>
+            <w:vAlign w:val="center"/>
+            <w:hideMark/>
+          </w:tcPr>
+          <w:p>
+            <w:r>
+              <w:rPr>
+                <w:b/>
+                <w:bCs/>
+              </w:rPr>
+              <w:t>Elyesa</w:t>
+            </w:r>
+          </w:p>
+        </w:tc>
+        <w:tc>
+          <w:tcPr>
+            <w:tcW w:w="0" w:type="auto"/>
+            <w:vAlign w:val="center"/>
+            <w:hideMark/>
+          </w:tcPr>
+          <w:p>
+            <w:r>
+              <w:t xml:space="preserve">Neo4j Character Analysis, </w:t>
+            </w:r>
+            <w:proofErr w:type="spellStart"/>
+            <w:r>
+              <w:t>Presentation</w:t>
+            </w:r>
+            <w:proofErr w:type="spellEnd"/>
+            <w:r>
+              <w:t>,</w:t>
+            </w:r>
+            <w:r>
+              <w:t xml:space="preserve"> Report</w:t>
+            </w:r>
+          </w:p>
+        </w:tc>
+      </w:tr>
+      <w:tr>
+        <w:trPr>
+          <w:trHeight w:val="521"/>
+          <w:tblCellSpacing w:w="15" w:type="dxa"/>
+        </w:trPr>
+        <w:tc>
+          <w:tcPr>
+            <w:tcW w:w="0" w:type="auto"/>
+            <w:vAlign w:val="center"/>
+            <w:hideMark/>
+          </w:tcPr>
+          <w:p>
+            <w:r>
+              <w:rPr>
+                <w:b/>
+                <w:bCs/>
+              </w:rPr>
+              <w:t>Tim</w:t>
+            </w:r>
+          </w:p>
+        </w:tc>
+        <w:tc>
+          <w:tcPr>
+            <w:tcW w:w="0" w:type="auto"/>
+            <w:vAlign w:val="center"/>
+            <w:hideMark/>
+          </w:tcPr>
+          <w:p>
+            <w:r>
+              <w:t>Character Evaluation,</w:t>
+            </w:r>
+            <w:r>
+              <w:t xml:space="preserve"> User In,</w:t>
+            </w:r>
+            <w:r>
+              <w:t xml:space="preserve"> Report</w:t>
+            </w:r>
+          </w:p>
+        </w:tc>
+      </w:tr>
+      <w:tr>
+        <w:trPr>
+          <w:trHeight w:val="508"/>
+          <w:tblCellSpacing w:w="15" w:type="dxa"/>
+        </w:trPr>
+        <w:tc>
+          <w:tcPr>
+            <w:tcW w:w="0" w:type="auto"/>
+            <w:vAlign w:val="center"/>
+            <w:hideMark/>
+          </w:tcPr>
+          <w:p>
+            <w:r>
+              <w:rPr>
+                <w:b/>
+                <w:bCs/>
+              </w:rPr>
+              <w:t>Hamidreza</w:t>
+            </w:r>
+          </w:p>
+        </w:tc>
+        <w:tc>
+          <w:tcPr>
+            <w:tcW w:w="0" w:type="auto"/>
+            <w:vAlign w:val="center"/>
+            <w:hideMark/>
+          </w:tcPr>
+          <w:p>
+            <w:r>
+              <w:t xml:space="preserve">Neo4j Migration &amp; </w:t>
+            </w:r>
+            <w:proofErr w:type="spellStart"/>
+            <w:r>
+              <w:t>Shortest</w:t>
+            </w:r>
+            <w:proofErr w:type="spellEnd"/>
+            <w:r>
+              <w:t xml:space="preserve"> Path, Info</w:t>
+            </w:r>
+            <w:r>
+              <w:t>rmation</w:t>
+            </w:r>
+            <w:r>
+              <w:t xml:space="preserve"> Retrieval, Report</w:t>
+            </w:r>
+          </w:p>
+        </w:tc>
+      </w:tr>
+    </w:tbl>
     <w:p>
       <w:pPr>
         <w:rPr>
@@ -7683,7 +8088,6 @@
           <w:rFonts w:asciiTheme="minorHAnsi" w:hAnsiTheme="minorHAnsi"/>
           <w:lang w:val="en-US"/>
         </w:rPr>
-        <w:lastRenderedPageBreak/>
         <w:t>Refere</w:t>
       </w:r>
       <w:r>
@@ -8741,6 +9145,155 @@
     </w:lvl>
   </w:abstractNum>
   <w:abstractNum w:abstractNumId="1" w15:restartNumberingAfterBreak="0">
+    <w:nsid w:val="0F240DBD"/>
+    <w:multiLevelType w:val="multilevel"/>
+    <w:tmpl w:val="5B0C6406"/>
+    <w:lvl w:ilvl="0">
+      <w:start w:val="1"/>
+      <w:numFmt w:val="bullet"/>
+      <w:lvlText w:val=""/>
+      <w:lvlJc w:val="left"/>
+      <w:pPr>
+        <w:tabs>
+          <w:tab w:val="num" w:pos="720"/>
+        </w:tabs>
+        <w:ind w:left="720" w:hanging="360"/>
+      </w:pPr>
+      <w:rPr>
+        <w:rFonts w:ascii="Symbol" w:hAnsi="Symbol" w:hint="default"/>
+        <w:sz w:val="20"/>
+      </w:rPr>
+    </w:lvl>
+    <w:lvl w:ilvl="1" w:tentative="1">
+      <w:start w:val="1"/>
+      <w:numFmt w:val="bullet"/>
+      <w:lvlText w:val="o"/>
+      <w:lvlJc w:val="left"/>
+      <w:pPr>
+        <w:tabs>
+          <w:tab w:val="num" w:pos="1440"/>
+        </w:tabs>
+        <w:ind w:left="1440" w:hanging="360"/>
+      </w:pPr>
+      <w:rPr>
+        <w:rFonts w:ascii="Courier New" w:hAnsi="Courier New" w:hint="default"/>
+        <w:sz w:val="20"/>
+      </w:rPr>
+    </w:lvl>
+    <w:lvl w:ilvl="2" w:tentative="1">
+      <w:start w:val="1"/>
+      <w:numFmt w:val="bullet"/>
+      <w:lvlText w:val=""/>
+      <w:lvlJc w:val="left"/>
+      <w:pPr>
+        <w:tabs>
+          <w:tab w:val="num" w:pos="2160"/>
+        </w:tabs>
+        <w:ind w:left="2160" w:hanging="360"/>
+      </w:pPr>
+      <w:rPr>
+        <w:rFonts w:ascii="Wingdings" w:hAnsi="Wingdings" w:hint="default"/>
+        <w:sz w:val="20"/>
+      </w:rPr>
+    </w:lvl>
+    <w:lvl w:ilvl="3" w:tentative="1">
+      <w:start w:val="1"/>
+      <w:numFmt w:val="bullet"/>
+      <w:lvlText w:val=""/>
+      <w:lvlJc w:val="left"/>
+      <w:pPr>
+        <w:tabs>
+          <w:tab w:val="num" w:pos="2880"/>
+        </w:tabs>
+        <w:ind w:left="2880" w:hanging="360"/>
+      </w:pPr>
+      <w:rPr>
+        <w:rFonts w:ascii="Wingdings" w:hAnsi="Wingdings" w:hint="default"/>
+        <w:sz w:val="20"/>
+      </w:rPr>
+    </w:lvl>
+    <w:lvl w:ilvl="4" w:tentative="1">
+      <w:start w:val="1"/>
+      <w:numFmt w:val="bullet"/>
+      <w:lvlText w:val=""/>
+      <w:lvlJc w:val="left"/>
+      <w:pPr>
+        <w:tabs>
+          <w:tab w:val="num" w:pos="3600"/>
+        </w:tabs>
+        <w:ind w:left="3600" w:hanging="360"/>
+      </w:pPr>
+      <w:rPr>
+        <w:rFonts w:ascii="Wingdings" w:hAnsi="Wingdings" w:hint="default"/>
+        <w:sz w:val="20"/>
+      </w:rPr>
+    </w:lvl>
+    <w:lvl w:ilvl="5" w:tentative="1">
+      <w:start w:val="1"/>
+      <w:numFmt w:val="bullet"/>
+      <w:lvlText w:val=""/>
+      <w:lvlJc w:val="left"/>
+      <w:pPr>
+        <w:tabs>
+          <w:tab w:val="num" w:pos="4320"/>
+        </w:tabs>
+        <w:ind w:left="4320" w:hanging="360"/>
+      </w:pPr>
+      <w:rPr>
+        <w:rFonts w:ascii="Wingdings" w:hAnsi="Wingdings" w:hint="default"/>
+        <w:sz w:val="20"/>
+      </w:rPr>
+    </w:lvl>
+    <w:lvl w:ilvl="6" w:tentative="1">
+      <w:start w:val="1"/>
+      <w:numFmt w:val="bullet"/>
+      <w:lvlText w:val=""/>
+      <w:lvlJc w:val="left"/>
+      <w:pPr>
+        <w:tabs>
+          <w:tab w:val="num" w:pos="5040"/>
+        </w:tabs>
+        <w:ind w:left="5040" w:hanging="360"/>
+      </w:pPr>
+      <w:rPr>
+        <w:rFonts w:ascii="Wingdings" w:hAnsi="Wingdings" w:hint="default"/>
+        <w:sz w:val="20"/>
+      </w:rPr>
+    </w:lvl>
+    <w:lvl w:ilvl="7" w:tentative="1">
+      <w:start w:val="1"/>
+      <w:numFmt w:val="bullet"/>
+      <w:lvlText w:val=""/>
+      <w:lvlJc w:val="left"/>
+      <w:pPr>
+        <w:tabs>
+          <w:tab w:val="num" w:pos="5760"/>
+        </w:tabs>
+        <w:ind w:left="5760" w:hanging="360"/>
+      </w:pPr>
+      <w:rPr>
+        <w:rFonts w:ascii="Wingdings" w:hAnsi="Wingdings" w:hint="default"/>
+        <w:sz w:val="20"/>
+      </w:rPr>
+    </w:lvl>
+    <w:lvl w:ilvl="8" w:tentative="1">
+      <w:start w:val="1"/>
+      <w:numFmt w:val="bullet"/>
+      <w:lvlText w:val=""/>
+      <w:lvlJc w:val="left"/>
+      <w:pPr>
+        <w:tabs>
+          <w:tab w:val="num" w:pos="6480"/>
+        </w:tabs>
+        <w:ind w:left="6480" w:hanging="360"/>
+      </w:pPr>
+      <w:rPr>
+        <w:rFonts w:ascii="Wingdings" w:hAnsi="Wingdings" w:hint="default"/>
+        <w:sz w:val="20"/>
+      </w:rPr>
+    </w:lvl>
+  </w:abstractNum>
+  <w:abstractNum w:abstractNumId="2" w15:restartNumberingAfterBreak="0">
     <w:nsid w:val="363430EB"/>
     <w:multiLevelType w:val="multilevel"/>
     <w:tmpl w:val="CEF8A636"/>
@@ -8853,7 +9406,7 @@
       </w:pPr>
     </w:lvl>
   </w:abstractNum>
-  <w:abstractNum w:abstractNumId="2" w15:restartNumberingAfterBreak="0">
+  <w:abstractNum w:abstractNumId="3" w15:restartNumberingAfterBreak="0">
     <w:nsid w:val="3AFB7868"/>
     <w:multiLevelType w:val="multilevel"/>
     <w:tmpl w:val="E7D68238"/>
@@ -9002,7 +9555,7 @@
       </w:rPr>
     </w:lvl>
   </w:abstractNum>
-  <w:abstractNum w:abstractNumId="3" w15:restartNumberingAfterBreak="0">
+  <w:abstractNum w:abstractNumId="4" w15:restartNumberingAfterBreak="0">
     <w:nsid w:val="512A09FE"/>
     <w:multiLevelType w:val="multilevel"/>
     <w:tmpl w:val="FD5EB28C"/>
@@ -9151,7 +9704,7 @@
       </w:rPr>
     </w:lvl>
   </w:abstractNum>
-  <w:abstractNum w:abstractNumId="4" w15:restartNumberingAfterBreak="0">
+  <w:abstractNum w:abstractNumId="5" w15:restartNumberingAfterBreak="0">
     <w:nsid w:val="5B5B06CA"/>
     <w:multiLevelType w:val="multilevel"/>
     <w:tmpl w:val="63F62E46"/>
@@ -9264,7 +9817,7 @@
       </w:pPr>
     </w:lvl>
   </w:abstractNum>
-  <w:abstractNum w:abstractNumId="5" w15:restartNumberingAfterBreak="0">
+  <w:abstractNum w:abstractNumId="6" w15:restartNumberingAfterBreak="0">
     <w:nsid w:val="62842881"/>
     <w:multiLevelType w:val="multilevel"/>
     <w:tmpl w:val="233CFFCE"/>
@@ -9377,7 +9930,7 @@
       </w:pPr>
     </w:lvl>
   </w:abstractNum>
-  <w:abstractNum w:abstractNumId="6" w15:restartNumberingAfterBreak="0">
+  <w:abstractNum w:abstractNumId="7" w15:restartNumberingAfterBreak="0">
     <w:nsid w:val="6D301937"/>
     <w:multiLevelType w:val="multilevel"/>
     <w:tmpl w:val="F85ECB88"/>
@@ -9490,7 +10043,7 @@
       </w:pPr>
     </w:lvl>
   </w:abstractNum>
-  <w:abstractNum w:abstractNumId="7" w15:restartNumberingAfterBreak="0">
+  <w:abstractNum w:abstractNumId="8" w15:restartNumberingAfterBreak="0">
     <w:nsid w:val="71731C3A"/>
     <w:multiLevelType w:val="multilevel"/>
     <w:tmpl w:val="04070025"/>
@@ -9585,28 +10138,174 @@
       </w:pPr>
     </w:lvl>
   </w:abstractNum>
+  <w:abstractNum w:abstractNumId="9" w15:restartNumberingAfterBreak="0">
+    <w:nsid w:val="7CA77941"/>
+    <w:multiLevelType w:val="hybridMultilevel"/>
+    <w:tmpl w:val="1E4A4D80"/>
+    <w:lvl w:ilvl="0" w:tplc="A330FFE8">
+      <w:start w:val="1"/>
+      <w:numFmt w:val="bullet"/>
+      <w:lvlText w:val=""/>
+      <w:lvlJc w:val="left"/>
+      <w:pPr>
+        <w:tabs>
+          <w:tab w:val="num" w:pos="720"/>
+        </w:tabs>
+        <w:ind w:left="720" w:hanging="360"/>
+      </w:pPr>
+      <w:rPr>
+        <w:rFonts w:ascii="Wingdings 3" w:hAnsi="Wingdings 3" w:hint="default"/>
+      </w:rPr>
+    </w:lvl>
+    <w:lvl w:ilvl="1" w:tplc="2BDCE630" w:tentative="1">
+      <w:start w:val="1"/>
+      <w:numFmt w:val="bullet"/>
+      <w:lvlText w:val=""/>
+      <w:lvlJc w:val="left"/>
+      <w:pPr>
+        <w:tabs>
+          <w:tab w:val="num" w:pos="1440"/>
+        </w:tabs>
+        <w:ind w:left="1440" w:hanging="360"/>
+      </w:pPr>
+      <w:rPr>
+        <w:rFonts w:ascii="Wingdings 3" w:hAnsi="Wingdings 3" w:hint="default"/>
+      </w:rPr>
+    </w:lvl>
+    <w:lvl w:ilvl="2" w:tplc="77A0A530" w:tentative="1">
+      <w:start w:val="1"/>
+      <w:numFmt w:val="bullet"/>
+      <w:lvlText w:val=""/>
+      <w:lvlJc w:val="left"/>
+      <w:pPr>
+        <w:tabs>
+          <w:tab w:val="num" w:pos="2160"/>
+        </w:tabs>
+        <w:ind w:left="2160" w:hanging="360"/>
+      </w:pPr>
+      <w:rPr>
+        <w:rFonts w:ascii="Wingdings 3" w:hAnsi="Wingdings 3" w:hint="default"/>
+      </w:rPr>
+    </w:lvl>
+    <w:lvl w:ilvl="3" w:tplc="9C8C23D2" w:tentative="1">
+      <w:start w:val="1"/>
+      <w:numFmt w:val="bullet"/>
+      <w:lvlText w:val=""/>
+      <w:lvlJc w:val="left"/>
+      <w:pPr>
+        <w:tabs>
+          <w:tab w:val="num" w:pos="2880"/>
+        </w:tabs>
+        <w:ind w:left="2880" w:hanging="360"/>
+      </w:pPr>
+      <w:rPr>
+        <w:rFonts w:ascii="Wingdings 3" w:hAnsi="Wingdings 3" w:hint="default"/>
+      </w:rPr>
+    </w:lvl>
+    <w:lvl w:ilvl="4" w:tplc="A6F21D38" w:tentative="1">
+      <w:start w:val="1"/>
+      <w:numFmt w:val="bullet"/>
+      <w:lvlText w:val=""/>
+      <w:lvlJc w:val="left"/>
+      <w:pPr>
+        <w:tabs>
+          <w:tab w:val="num" w:pos="3600"/>
+        </w:tabs>
+        <w:ind w:left="3600" w:hanging="360"/>
+      </w:pPr>
+      <w:rPr>
+        <w:rFonts w:ascii="Wingdings 3" w:hAnsi="Wingdings 3" w:hint="default"/>
+      </w:rPr>
+    </w:lvl>
+    <w:lvl w:ilvl="5" w:tplc="36329DEA" w:tentative="1">
+      <w:start w:val="1"/>
+      <w:numFmt w:val="bullet"/>
+      <w:lvlText w:val=""/>
+      <w:lvlJc w:val="left"/>
+      <w:pPr>
+        <w:tabs>
+          <w:tab w:val="num" w:pos="4320"/>
+        </w:tabs>
+        <w:ind w:left="4320" w:hanging="360"/>
+      </w:pPr>
+      <w:rPr>
+        <w:rFonts w:ascii="Wingdings 3" w:hAnsi="Wingdings 3" w:hint="default"/>
+      </w:rPr>
+    </w:lvl>
+    <w:lvl w:ilvl="6" w:tplc="81C4B9E2" w:tentative="1">
+      <w:start w:val="1"/>
+      <w:numFmt w:val="bullet"/>
+      <w:lvlText w:val=""/>
+      <w:lvlJc w:val="left"/>
+      <w:pPr>
+        <w:tabs>
+          <w:tab w:val="num" w:pos="5040"/>
+        </w:tabs>
+        <w:ind w:left="5040" w:hanging="360"/>
+      </w:pPr>
+      <w:rPr>
+        <w:rFonts w:ascii="Wingdings 3" w:hAnsi="Wingdings 3" w:hint="default"/>
+      </w:rPr>
+    </w:lvl>
+    <w:lvl w:ilvl="7" w:tplc="B88A3250" w:tentative="1">
+      <w:start w:val="1"/>
+      <w:numFmt w:val="bullet"/>
+      <w:lvlText w:val=""/>
+      <w:lvlJc w:val="left"/>
+      <w:pPr>
+        <w:tabs>
+          <w:tab w:val="num" w:pos="5760"/>
+        </w:tabs>
+        <w:ind w:left="5760" w:hanging="360"/>
+      </w:pPr>
+      <w:rPr>
+        <w:rFonts w:ascii="Wingdings 3" w:hAnsi="Wingdings 3" w:hint="default"/>
+      </w:rPr>
+    </w:lvl>
+    <w:lvl w:ilvl="8" w:tplc="7D907B96" w:tentative="1">
+      <w:start w:val="1"/>
+      <w:numFmt w:val="bullet"/>
+      <w:lvlText w:val=""/>
+      <w:lvlJc w:val="left"/>
+      <w:pPr>
+        <w:tabs>
+          <w:tab w:val="num" w:pos="6480"/>
+        </w:tabs>
+        <w:ind w:left="6480" w:hanging="360"/>
+      </w:pPr>
+      <w:rPr>
+        <w:rFonts w:ascii="Wingdings 3" w:hAnsi="Wingdings 3" w:hint="default"/>
+      </w:rPr>
+    </w:lvl>
+  </w:abstractNum>
   <w:num w:numId="1" w16cid:durableId="1063598509">
-    <w:abstractNumId w:val="7"/>
+    <w:abstractNumId w:val="8"/>
   </w:num>
   <w:num w:numId="2" w16cid:durableId="181164569">
-    <w:abstractNumId w:val="2"/>
+    <w:abstractNumId w:val="3"/>
   </w:num>
   <w:num w:numId="3" w16cid:durableId="355622456">
-    <w:abstractNumId w:val="3"/>
+    <w:abstractNumId w:val="4"/>
   </w:num>
   <w:num w:numId="4" w16cid:durableId="720248936">
     <w:abstractNumId w:val="0"/>
   </w:num>
   <w:num w:numId="5" w16cid:durableId="1126582634">
-    <w:abstractNumId w:val="4"/>
+    <w:abstractNumId w:val="5"/>
   </w:num>
   <w:num w:numId="6" w16cid:durableId="179517009">
-    <w:abstractNumId w:val="5"/>
+    <w:abstractNumId w:val="6"/>
   </w:num>
   <w:num w:numId="7" w16cid:durableId="1696347875">
-    <w:abstractNumId w:val="6"/>
+    <w:abstractNumId w:val="7"/>
   </w:num>
   <w:num w:numId="8" w16cid:durableId="188034583">
+    <w:abstractNumId w:val="2"/>
+  </w:num>
+  <w:num w:numId="9" w16cid:durableId="1227689327">
+    <w:abstractNumId w:val="9"/>
+  </w:num>
+  <w:num w:numId="10" w16cid:durableId="1260218840">
     <w:abstractNumId w:val="1"/>
   </w:num>
 </w:numbering>
@@ -10249,7 +10948,6 @@
   <w:style w:type="character" w:default="1" w:styleId="Absatz-Standardschriftart">
     <w:name w:val="Default Paragraph Font"/>
     <w:uiPriority w:val="1"/>
-    <w:semiHidden/>
     <w:unhideWhenUsed/>
   </w:style>
   <w:style w:type="table" w:default="1" w:styleId="NormaleTabelle">

</xml_diff>

<commit_message>
added algorythmen part in shortes path
</commit_message>
<xml_diff>
--- a/FinalReportNLP.docx
+++ b/FinalReportNLP.docx
@@ -3010,29 +3010,60 @@
     </w:p>
     <w:p>
       <w:pPr>
-        <w:rPr>
-          <w:lang w:val="en-US"/>
-        </w:rPr>
-      </w:pPr>
-      <w:r>
-        <w:rPr>
-          <w:lang w:val="en-US"/>
-        </w:rPr>
-        <w:t xml:space="preserve">The shortest path is easy to understand. It takes two nodes (characters) and searches through all related nodes to find the shortest connection between them. If no direct match is found, it continues searching through connected nodes. Once found, the path is visualized on the graph </w:t>
-      </w:r>
-      <w:proofErr w:type="gramStart"/>
-      <w:r>
-        <w:rPr>
-          <w:lang w:val="en-US"/>
-        </w:rPr>
-        <w:t>and also</w:t>
-      </w:r>
-      <w:proofErr w:type="gramEnd"/>
-      <w:r>
-        <w:rPr>
-          <w:lang w:val="en-US"/>
-        </w:rPr>
-        <w:t xml:space="preserve"> exported as a file showing which characters are connected and the type of relationship between them.</w:t>
+        <w:pStyle w:val="StandardWeb"/>
+        <w:rPr>
+          <w:rFonts w:asciiTheme="minorHAnsi" w:hAnsiTheme="minorHAnsi"/>
+        </w:rPr>
+      </w:pPr>
+      <w:r>
+        <w:rPr>
+          <w:rStyle w:val="Fett"/>
+          <w:rFonts w:asciiTheme="minorHAnsi" w:eastAsiaTheme="majorEastAsia" w:hAnsiTheme="minorHAnsi"/>
+          <w:b w:val="0"/>
+          <w:bCs w:val="0"/>
+        </w:rPr>
+        <w:t>The shortest path is easy to understand.</w:t>
+      </w:r>
+      <w:r>
+        <w:rPr>
+          <w:rFonts w:asciiTheme="minorHAnsi" w:hAnsiTheme="minorHAnsi"/>
+        </w:rPr>
+        <w:t xml:space="preserve"> It takes two nodes (characters) and searches through all related nodes to find the shortest connection between them. If no direct match is found, it continues searching through connected nodes. Once found, the path is visualized on the graph and also exported as a file showing which characters are connected and the type of relationship between them.</w:t>
+      </w:r>
+      <w:r>
+        <w:rPr>
+          <w:rFonts w:asciiTheme="minorHAnsi" w:hAnsiTheme="minorHAnsi"/>
+        </w:rPr>
+        <w:br/>
+        <w:t xml:space="preserve">We use </w:t>
+      </w:r>
+      <w:r>
+        <w:rPr>
+          <w:rStyle w:val="Fett"/>
+          <w:rFonts w:asciiTheme="minorHAnsi" w:eastAsiaTheme="majorEastAsia" w:hAnsiTheme="minorHAnsi"/>
+          <w:b w:val="0"/>
+          <w:bCs w:val="0"/>
+        </w:rPr>
+        <w:t>breadth-first search (BFS)</w:t>
+      </w:r>
+      <w:r>
+        <w:rPr>
+          <w:rFonts w:asciiTheme="minorHAnsi" w:hAnsiTheme="minorHAnsi"/>
+        </w:rPr>
+        <w:t xml:space="preserve"> under the hood, as implemented by Neo4j’s built-in </w:t>
+      </w:r>
+      <w:r>
+        <w:rPr>
+          <w:rStyle w:val="HTMLCode"/>
+          <w:rFonts w:asciiTheme="minorHAnsi" w:eastAsiaTheme="majorEastAsia" w:hAnsiTheme="minorHAnsi"/>
+        </w:rPr>
+        <w:t>shortestPath()</w:t>
+      </w:r>
+      <w:r>
+        <w:rPr>
+          <w:rFonts w:asciiTheme="minorHAnsi" w:hAnsiTheme="minorHAnsi"/>
+        </w:rPr>
+        <w:t xml:space="preserve"> function. This algorithm explores all neighboring nodes level by level, starting from both source and target nodes simultaneously (bidirectional BFS), until it finds the shortest path in terms of the number of relationships (hops). It does not take relationship weights into account and is ideal for finding the simplest connection in an unweighted graph.</w:t>
       </w:r>
     </w:p>
     <w:p>
@@ -6644,8 +6675,6 @@
       </w:pPr>
       <w:r>
         <w:rPr>
-          <w:b/>
-          <w:bCs/>
           <w:lang w:val="en-US"/>
         </w:rPr>
         <w:t>Note on Sources</w:t>
@@ -6745,8 +6774,6 @@
       </w:r>
       <w:r>
         <w:rPr>
-          <w:b/>
-          <w:bCs/>
           <w:lang w:val="en-US"/>
         </w:rPr>
         <w:t>relevance</w:t>
@@ -10948,6 +10975,7 @@
   <w:style w:type="character" w:default="1" w:styleId="Absatz-Standardschriftart">
     <w:name w:val="Default Paragraph Font"/>
     <w:uiPriority w:val="1"/>
+    <w:semiHidden/>
     <w:unhideWhenUsed/>
   </w:style>
   <w:style w:type="table" w:default="1" w:styleId="NormaleTabelle">

</xml_diff>